<commit_message>
Diseno de pruebas DP-CU-03 agregado
</commit_message>
<xml_diff>
--- a/documentos/Pruebas/DP-CU-01.docx
+++ b/documentos/Pruebas/DP-CU-01.docx
@@ -12,10 +12,10 @@
           <w:color w:val="0000FF"/>
           <w:sz w:val="24"/>
           <w:szCs w:val="24"/>
+          <w:lang w:val="es-ES_tradnl"/>
         </w:rPr>
       </w:pPr>
       <w:bookmarkStart w:id="0" w:name="_GoBack"/>
-      <w:bookmarkEnd w:id="0"/>
     </w:p>
     <w:p>
       <w:pPr>
@@ -27,6 +27,7 @@
           <w:color w:val="0000FF"/>
           <w:sz w:val="24"/>
           <w:szCs w:val="24"/>
+          <w:lang w:val="es-ES_tradnl"/>
         </w:rPr>
       </w:pPr>
     </w:p>
@@ -55,19 +56,19 @@
                 <w:b/>
                 <w:sz w:val="24"/>
                 <w:szCs w:val="24"/>
+                <w:lang w:val="es-ES_tradnl"/>
               </w:rPr>
             </w:pPr>
-            <w:proofErr w:type="spellStart"/>
             <w:r>
               <w:rPr>
                 <w:rFonts w:ascii="Arial" w:hAnsi="Arial"/>
                 <w:b/>
                 <w:sz w:val="24"/>
                 <w:szCs w:val="24"/>
+                <w:lang w:val="es-ES_tradnl"/>
               </w:rPr>
               <w:t>Entradas</w:t>
             </w:r>
-            <w:proofErr w:type="spellEnd"/>
           </w:p>
         </w:tc>
         <w:tc>
@@ -83,39 +84,19 @@
                 <w:b/>
                 <w:sz w:val="24"/>
                 <w:szCs w:val="24"/>
+                <w:lang w:val="es-ES_tradnl"/>
               </w:rPr>
             </w:pPr>
-            <w:proofErr w:type="spellStart"/>
             <w:r>
               <w:rPr>
                 <w:rFonts w:ascii="Arial" w:hAnsi="Arial"/>
                 <w:b/>
                 <w:sz w:val="24"/>
                 <w:szCs w:val="24"/>
+                <w:lang w:val="es-ES_tradnl"/>
               </w:rPr>
-              <w:t>Casos</w:t>
+              <w:t>Casos validos</w:t>
             </w:r>
-            <w:proofErr w:type="spellEnd"/>
-            <w:r>
-              <w:rPr>
-                <w:rFonts w:ascii="Arial" w:hAnsi="Arial"/>
-                <w:b/>
-                <w:sz w:val="24"/>
-                <w:szCs w:val="24"/>
-              </w:rPr>
-              <w:t xml:space="preserve"> </w:t>
-            </w:r>
-            <w:proofErr w:type="spellStart"/>
-            <w:r>
-              <w:rPr>
-                <w:rFonts w:ascii="Arial" w:hAnsi="Arial"/>
-                <w:b/>
-                <w:sz w:val="24"/>
-                <w:szCs w:val="24"/>
-              </w:rPr>
-              <w:t>validos</w:t>
-            </w:r>
-            <w:proofErr w:type="spellEnd"/>
           </w:p>
         </w:tc>
         <w:tc>
@@ -131,15 +112,16 @@
                 <w:b/>
                 <w:sz w:val="24"/>
                 <w:szCs w:val="24"/>
+                <w:lang w:val="es-ES_tradnl"/>
               </w:rPr>
             </w:pPr>
-            <w:proofErr w:type="spellStart"/>
             <w:r>
               <w:rPr>
                 <w:rFonts w:ascii="Arial" w:hAnsi="Arial"/>
                 <w:b/>
                 <w:sz w:val="24"/>
                 <w:szCs w:val="24"/>
+                <w:lang w:val="es-ES_tradnl"/>
               </w:rPr>
               <w:t>Cas</w:t>
             </w:r>
@@ -149,28 +131,9 @@
                 <w:b/>
                 <w:sz w:val="24"/>
                 <w:szCs w:val="24"/>
+                <w:lang w:val="es-ES_tradnl"/>
               </w:rPr>
-              <w:t>os</w:t>
-            </w:r>
-            <w:proofErr w:type="spellEnd"/>
-            <w:r>
-              <w:rPr>
-                <w:rFonts w:ascii="Arial" w:hAnsi="Arial"/>
-                <w:b/>
-                <w:sz w:val="24"/>
-                <w:szCs w:val="24"/>
-              </w:rPr>
-              <w:t xml:space="preserve"> </w:t>
-            </w:r>
-            <w:proofErr w:type="spellStart"/>
-            <w:r>
-              <w:rPr>
-                <w:rFonts w:ascii="Arial" w:hAnsi="Arial"/>
-                <w:b/>
-                <w:sz w:val="24"/>
-                <w:szCs w:val="24"/>
-              </w:rPr>
-              <w:t>invalido</w:t>
+              <w:t xml:space="preserve">os </w:t>
             </w:r>
             <w:r>
               <w:rPr>
@@ -178,10 +141,10 @@
                 <w:b/>
                 <w:sz w:val="24"/>
                 <w:szCs w:val="24"/>
+                <w:lang w:val="es-ES_tradnl"/>
               </w:rPr>
-              <w:t>s</w:t>
+              <w:t>inválidos</w:t>
             </w:r>
-            <w:proofErr w:type="spellEnd"/>
           </w:p>
         </w:tc>
       </w:tr>
@@ -198,36 +161,18 @@
                 <w:rFonts w:ascii="Arial" w:hAnsi="Arial"/>
                 <w:sz w:val="24"/>
                 <w:szCs w:val="24"/>
+                <w:lang w:val="es-ES_tradnl"/>
               </w:rPr>
             </w:pPr>
-            <w:proofErr w:type="spellStart"/>
             <w:r>
               <w:rPr>
                 <w:rFonts w:ascii="Arial" w:hAnsi="Arial"/>
                 <w:sz w:val="24"/>
                 <w:szCs w:val="24"/>
+                <w:lang w:val="es-ES_tradnl"/>
               </w:rPr>
-              <w:t>Documento</w:t>
+              <w:t>Documento propietario</w:t>
             </w:r>
-            <w:proofErr w:type="spellEnd"/>
-            <w:r>
-              <w:rPr>
-                <w:rFonts w:ascii="Arial" w:hAnsi="Arial"/>
-                <w:sz w:val="24"/>
-                <w:szCs w:val="24"/>
-              </w:rPr>
-              <w:t xml:space="preserve"> </w:t>
-            </w:r>
-            <w:proofErr w:type="spellStart"/>
-            <w:r>
-              <w:rPr>
-                <w:rFonts w:ascii="Arial" w:hAnsi="Arial"/>
-                <w:sz w:val="24"/>
-                <w:szCs w:val="24"/>
-              </w:rPr>
-              <w:t>propietario</w:t>
-            </w:r>
-            <w:proofErr w:type="spellEnd"/>
           </w:p>
         </w:tc>
         <w:tc>
@@ -242,7 +187,7 @@
                 <w:rFonts w:ascii="Arial" w:hAnsi="Arial"/>
                 <w:sz w:val="24"/>
                 <w:szCs w:val="24"/>
-                <w:lang w:val="es-CO"/>
+                <w:lang w:val="es-ES_tradnl"/>
               </w:rPr>
             </w:pPr>
             <w:r>
@@ -250,7 +195,7 @@
                 <w:rFonts w:ascii="Arial" w:hAnsi="Arial"/>
                 <w:sz w:val="24"/>
                 <w:szCs w:val="24"/>
-                <w:lang w:val="es-CO"/>
+                <w:lang w:val="es-ES_tradnl"/>
               </w:rPr>
               <w:t>1-texto</w:t>
             </w:r>
@@ -259,7 +204,7 @@
                 <w:rFonts w:ascii="Arial" w:hAnsi="Arial"/>
                 <w:sz w:val="24"/>
                 <w:szCs w:val="24"/>
-                <w:lang w:val="es-CO"/>
+                <w:lang w:val="es-ES_tradnl"/>
               </w:rPr>
               <w:t>- Es un propietario existente</w:t>
             </w:r>
@@ -277,7 +222,7 @@
                 <w:rFonts w:ascii="Arial" w:hAnsi="Arial"/>
                 <w:sz w:val="24"/>
                 <w:szCs w:val="24"/>
-                <w:lang w:val="es-CO"/>
+                <w:lang w:val="es-ES_tradnl"/>
               </w:rPr>
             </w:pPr>
             <w:r>
@@ -285,7 +230,7 @@
                 <w:rFonts w:ascii="Arial" w:hAnsi="Arial"/>
                 <w:sz w:val="24"/>
                 <w:szCs w:val="24"/>
-                <w:lang w:val="es-CO"/>
+                <w:lang w:val="es-ES_tradnl"/>
               </w:rPr>
               <w:t>2-Texto-no existe en propietarios</w:t>
             </w:r>
@@ -298,7 +243,7 @@
                 <w:rFonts w:ascii="Arial" w:hAnsi="Arial"/>
                 <w:sz w:val="24"/>
                 <w:szCs w:val="24"/>
-                <w:lang w:val="es-CO"/>
+                <w:lang w:val="es-ES_tradnl"/>
               </w:rPr>
             </w:pPr>
             <w:r>
@@ -306,7 +251,7 @@
                 <w:rFonts w:ascii="Arial" w:hAnsi="Arial"/>
                 <w:sz w:val="24"/>
                 <w:szCs w:val="24"/>
-                <w:lang w:val="es-CO"/>
+                <w:lang w:val="es-ES_tradnl"/>
               </w:rPr>
               <w:t>3</w:t>
             </w:r>
@@ -315,7 +260,7 @@
                 <w:rFonts w:ascii="Arial" w:hAnsi="Arial"/>
                 <w:sz w:val="24"/>
                 <w:szCs w:val="24"/>
-                <w:lang w:val="es-CO"/>
+                <w:lang w:val="es-ES_tradnl"/>
               </w:rPr>
               <w:t>-En blanco</w:t>
             </w:r>
@@ -335,18 +280,18 @@
                 <w:rFonts w:ascii="Arial" w:hAnsi="Arial"/>
                 <w:sz w:val="24"/>
                 <w:szCs w:val="24"/>
+                <w:lang w:val="es-ES_tradnl"/>
               </w:rPr>
             </w:pPr>
-            <w:proofErr w:type="spellStart"/>
             <w:r>
               <w:rPr>
                 <w:rFonts w:ascii="Arial" w:hAnsi="Arial"/>
                 <w:sz w:val="24"/>
                 <w:szCs w:val="24"/>
+                <w:lang w:val="es-ES_tradnl"/>
               </w:rPr>
               <w:t>Nombre</w:t>
             </w:r>
-            <w:proofErr w:type="spellEnd"/>
           </w:p>
         </w:tc>
         <w:tc>
@@ -361,7 +306,7 @@
                 <w:rFonts w:ascii="Arial" w:hAnsi="Arial"/>
                 <w:sz w:val="24"/>
                 <w:szCs w:val="24"/>
-                <w:lang w:val="es-CO"/>
+                <w:lang w:val="es-ES_tradnl"/>
               </w:rPr>
             </w:pPr>
             <w:r>
@@ -369,7 +314,7 @@
                 <w:rFonts w:ascii="Arial" w:hAnsi="Arial"/>
                 <w:sz w:val="24"/>
                 <w:szCs w:val="24"/>
-                <w:lang w:val="es-CO"/>
+                <w:lang w:val="es-ES_tradnl"/>
               </w:rPr>
               <w:t>4</w:t>
             </w:r>
@@ -378,7 +323,7 @@
                 <w:rFonts w:ascii="Arial" w:hAnsi="Arial"/>
                 <w:sz w:val="24"/>
                 <w:szCs w:val="24"/>
-                <w:lang w:val="es-CO"/>
+                <w:lang w:val="es-ES_tradnl"/>
               </w:rPr>
               <w:t>-texto</w:t>
             </w:r>
@@ -396,6 +341,7 @@
                 <w:rFonts w:ascii="Arial" w:hAnsi="Arial"/>
                 <w:sz w:val="24"/>
                 <w:szCs w:val="24"/>
+                <w:lang w:val="es-ES_tradnl"/>
               </w:rPr>
             </w:pPr>
             <w:r>
@@ -403,6 +349,7 @@
                 <w:rFonts w:ascii="Arial" w:hAnsi="Arial"/>
                 <w:sz w:val="24"/>
                 <w:szCs w:val="24"/>
+                <w:lang w:val="es-ES_tradnl"/>
               </w:rPr>
               <w:t>5</w:t>
             </w:r>
@@ -411,6 +358,7 @@
                 <w:rFonts w:ascii="Arial" w:hAnsi="Arial"/>
                 <w:sz w:val="24"/>
                 <w:szCs w:val="24"/>
+                <w:lang w:val="es-ES_tradnl"/>
               </w:rPr>
               <w:t>-</w:t>
             </w:r>
@@ -419,19 +367,10 @@
                 <w:rFonts w:ascii="Arial" w:hAnsi="Arial"/>
                 <w:sz w:val="24"/>
                 <w:szCs w:val="24"/>
+                <w:lang w:val="es-ES_tradnl"/>
               </w:rPr>
-              <w:t xml:space="preserve">En </w:t>
+              <w:t>En blanco</w:t>
             </w:r>
-            <w:proofErr w:type="spellStart"/>
-            <w:r>
-              <w:rPr>
-                <w:rFonts w:ascii="Arial" w:hAnsi="Arial"/>
-                <w:sz w:val="24"/>
-                <w:szCs w:val="24"/>
-              </w:rPr>
-              <w:t>blanco</w:t>
-            </w:r>
-            <w:proofErr w:type="spellEnd"/>
           </w:p>
         </w:tc>
       </w:tr>
@@ -448,18 +387,18 @@
                 <w:rFonts w:ascii="Arial" w:hAnsi="Arial"/>
                 <w:sz w:val="24"/>
                 <w:szCs w:val="24"/>
+                <w:lang w:val="es-ES_tradnl"/>
               </w:rPr>
             </w:pPr>
-            <w:proofErr w:type="spellStart"/>
             <w:r>
               <w:rPr>
                 <w:rFonts w:ascii="Arial" w:hAnsi="Arial"/>
                 <w:sz w:val="24"/>
                 <w:szCs w:val="24"/>
+                <w:lang w:val="es-ES_tradnl"/>
               </w:rPr>
               <w:t>Especie</w:t>
             </w:r>
-            <w:proofErr w:type="spellEnd"/>
           </w:p>
         </w:tc>
         <w:tc>
@@ -474,7 +413,7 @@
                 <w:rFonts w:ascii="Arial" w:hAnsi="Arial"/>
                 <w:sz w:val="24"/>
                 <w:szCs w:val="24"/>
-                <w:lang w:val="es-CO"/>
+                <w:lang w:val="es-ES_tradnl"/>
               </w:rPr>
             </w:pPr>
             <w:r>
@@ -482,7 +421,7 @@
                 <w:rFonts w:ascii="Arial" w:hAnsi="Arial"/>
                 <w:sz w:val="24"/>
                 <w:szCs w:val="24"/>
-                <w:lang w:val="es-CO"/>
+                <w:lang w:val="es-ES_tradnl"/>
               </w:rPr>
               <w:t>6</w:t>
             </w:r>
@@ -491,7 +430,7 @@
                 <w:rFonts w:ascii="Arial" w:hAnsi="Arial"/>
                 <w:sz w:val="24"/>
                 <w:szCs w:val="24"/>
-                <w:lang w:val="es-CO"/>
+                <w:lang w:val="es-ES_tradnl"/>
               </w:rPr>
               <w:t>-texto</w:t>
             </w:r>
@@ -509,7 +448,7 @@
                 <w:rFonts w:ascii="Arial" w:hAnsi="Arial"/>
                 <w:sz w:val="24"/>
                 <w:szCs w:val="24"/>
-                <w:lang w:val="es-CO"/>
+                <w:lang w:val="es-ES_tradnl"/>
               </w:rPr>
             </w:pPr>
             <w:r>
@@ -517,7 +456,7 @@
                 <w:rFonts w:ascii="Arial" w:hAnsi="Arial"/>
                 <w:sz w:val="24"/>
                 <w:szCs w:val="24"/>
-                <w:lang w:val="es-CO"/>
+                <w:lang w:val="es-ES_tradnl"/>
               </w:rPr>
               <w:t>7</w:t>
             </w:r>
@@ -526,7 +465,7 @@
                 <w:rFonts w:ascii="Arial" w:hAnsi="Arial"/>
                 <w:sz w:val="24"/>
                 <w:szCs w:val="24"/>
-                <w:lang w:val="es-CO"/>
+                <w:lang w:val="es-ES_tradnl"/>
               </w:rPr>
               <w:t>-En blanco</w:t>
             </w:r>
@@ -546,18 +485,18 @@
                 <w:rFonts w:ascii="Arial" w:hAnsi="Arial"/>
                 <w:sz w:val="24"/>
                 <w:szCs w:val="24"/>
+                <w:lang w:val="es-ES_tradnl"/>
               </w:rPr>
             </w:pPr>
-            <w:proofErr w:type="spellStart"/>
             <w:r>
               <w:rPr>
                 <w:rFonts w:ascii="Arial" w:hAnsi="Arial"/>
                 <w:sz w:val="24"/>
                 <w:szCs w:val="24"/>
+                <w:lang w:val="es-ES_tradnl"/>
               </w:rPr>
               <w:t>Raza</w:t>
             </w:r>
-            <w:proofErr w:type="spellEnd"/>
           </w:p>
         </w:tc>
         <w:tc>
@@ -572,6 +511,7 @@
                 <w:rFonts w:ascii="Arial" w:hAnsi="Arial"/>
                 <w:sz w:val="24"/>
                 <w:szCs w:val="24"/>
+                <w:lang w:val="es-ES_tradnl"/>
               </w:rPr>
             </w:pPr>
             <w:r>
@@ -579,6 +519,7 @@
                 <w:rFonts w:ascii="Arial" w:hAnsi="Arial"/>
                 <w:sz w:val="24"/>
                 <w:szCs w:val="24"/>
+                <w:lang w:val="es-ES_tradnl"/>
               </w:rPr>
               <w:t>8</w:t>
             </w:r>
@@ -587,6 +528,7 @@
                 <w:rFonts w:ascii="Arial" w:hAnsi="Arial"/>
                 <w:sz w:val="24"/>
                 <w:szCs w:val="24"/>
+                <w:lang w:val="es-ES_tradnl"/>
               </w:rPr>
               <w:t>-texto</w:t>
             </w:r>
@@ -604,6 +546,7 @@
                 <w:rFonts w:ascii="Arial" w:hAnsi="Arial"/>
                 <w:sz w:val="24"/>
                 <w:szCs w:val="24"/>
+                <w:lang w:val="es-ES_tradnl"/>
               </w:rPr>
             </w:pPr>
             <w:r>
@@ -611,6 +554,7 @@
                 <w:rFonts w:ascii="Arial" w:hAnsi="Arial"/>
                 <w:sz w:val="24"/>
                 <w:szCs w:val="24"/>
+                <w:lang w:val="es-ES_tradnl"/>
               </w:rPr>
               <w:t>9</w:t>
             </w:r>
@@ -619,19 +563,10 @@
                 <w:rFonts w:ascii="Arial" w:hAnsi="Arial"/>
                 <w:sz w:val="24"/>
                 <w:szCs w:val="24"/>
+                <w:lang w:val="es-ES_tradnl"/>
               </w:rPr>
-              <w:t xml:space="preserve">-En </w:t>
+              <w:t>-En blanco</w:t>
             </w:r>
-            <w:proofErr w:type="spellStart"/>
-            <w:r>
-              <w:rPr>
-                <w:rFonts w:ascii="Arial" w:hAnsi="Arial"/>
-                <w:sz w:val="24"/>
-                <w:szCs w:val="24"/>
-              </w:rPr>
-              <w:t>blanco</w:t>
-            </w:r>
-            <w:proofErr w:type="spellEnd"/>
           </w:p>
         </w:tc>
       </w:tr>
@@ -648,18 +583,18 @@
                 <w:rFonts w:ascii="Arial" w:hAnsi="Arial"/>
                 <w:sz w:val="24"/>
                 <w:szCs w:val="24"/>
+                <w:lang w:val="es-ES_tradnl"/>
               </w:rPr>
             </w:pPr>
-            <w:proofErr w:type="spellStart"/>
             <w:r>
               <w:rPr>
                 <w:rFonts w:ascii="Arial" w:hAnsi="Arial"/>
                 <w:sz w:val="24"/>
                 <w:szCs w:val="24"/>
+                <w:lang w:val="es-ES_tradnl"/>
               </w:rPr>
               <w:t>Sexo</w:t>
             </w:r>
-            <w:proofErr w:type="spellEnd"/>
           </w:p>
         </w:tc>
         <w:tc>
@@ -674,6 +609,7 @@
                 <w:rFonts w:ascii="Arial" w:hAnsi="Arial"/>
                 <w:sz w:val="24"/>
                 <w:szCs w:val="24"/>
+                <w:lang w:val="es-ES_tradnl"/>
               </w:rPr>
             </w:pPr>
             <w:r>
@@ -681,6 +617,7 @@
                 <w:rFonts w:ascii="Arial" w:hAnsi="Arial"/>
                 <w:sz w:val="24"/>
                 <w:szCs w:val="24"/>
+                <w:lang w:val="es-ES_tradnl"/>
               </w:rPr>
               <w:t>10</w:t>
             </w:r>
@@ -689,6 +626,7 @@
                 <w:rFonts w:ascii="Arial" w:hAnsi="Arial"/>
                 <w:sz w:val="24"/>
                 <w:szCs w:val="24"/>
+                <w:lang w:val="es-ES_tradnl"/>
               </w:rPr>
               <w:t>-texto</w:t>
             </w:r>
@@ -706,6 +644,7 @@
                 <w:rFonts w:ascii="Arial" w:hAnsi="Arial"/>
                 <w:sz w:val="24"/>
                 <w:szCs w:val="24"/>
+                <w:lang w:val="es-ES_tradnl"/>
               </w:rPr>
             </w:pPr>
             <w:r>
@@ -713,6 +652,7 @@
                 <w:rFonts w:ascii="Arial" w:hAnsi="Arial"/>
                 <w:sz w:val="24"/>
                 <w:szCs w:val="24"/>
+                <w:lang w:val="es-ES_tradnl"/>
               </w:rPr>
               <w:t>1</w:t>
             </w:r>
@@ -721,6 +661,7 @@
                 <w:rFonts w:ascii="Arial" w:hAnsi="Arial"/>
                 <w:sz w:val="24"/>
                 <w:szCs w:val="24"/>
+                <w:lang w:val="es-ES_tradnl"/>
               </w:rPr>
               <w:t>1</w:t>
             </w:r>
@@ -729,19 +670,10 @@
                 <w:rFonts w:ascii="Arial" w:hAnsi="Arial"/>
                 <w:sz w:val="24"/>
                 <w:szCs w:val="24"/>
+                <w:lang w:val="es-ES_tradnl"/>
               </w:rPr>
-              <w:t xml:space="preserve">-En </w:t>
+              <w:t>-En blanco</w:t>
             </w:r>
-            <w:proofErr w:type="spellStart"/>
-            <w:r>
-              <w:rPr>
-                <w:rFonts w:ascii="Arial" w:hAnsi="Arial"/>
-                <w:sz w:val="24"/>
-                <w:szCs w:val="24"/>
-              </w:rPr>
-              <w:t>blanco</w:t>
-            </w:r>
-            <w:proofErr w:type="spellEnd"/>
           </w:p>
         </w:tc>
       </w:tr>
@@ -758,18 +690,18 @@
                 <w:rFonts w:ascii="Arial" w:hAnsi="Arial"/>
                 <w:sz w:val="24"/>
                 <w:szCs w:val="24"/>
+                <w:lang w:val="es-ES_tradnl"/>
               </w:rPr>
             </w:pPr>
-            <w:proofErr w:type="spellStart"/>
             <w:r>
               <w:rPr>
                 <w:rFonts w:ascii="Arial" w:hAnsi="Arial"/>
                 <w:sz w:val="24"/>
                 <w:szCs w:val="24"/>
+                <w:lang w:val="es-ES_tradnl"/>
               </w:rPr>
               <w:t>Edad</w:t>
             </w:r>
-            <w:proofErr w:type="spellEnd"/>
           </w:p>
         </w:tc>
         <w:tc>
@@ -784,6 +716,7 @@
                 <w:rFonts w:ascii="Arial" w:hAnsi="Arial"/>
                 <w:sz w:val="24"/>
                 <w:szCs w:val="24"/>
+                <w:lang w:val="es-ES_tradnl"/>
               </w:rPr>
             </w:pPr>
             <w:r>
@@ -791,6 +724,7 @@
                 <w:rFonts w:ascii="Arial" w:hAnsi="Arial"/>
                 <w:sz w:val="24"/>
                 <w:szCs w:val="24"/>
+                <w:lang w:val="es-ES_tradnl"/>
               </w:rPr>
               <w:t>1</w:t>
             </w:r>
@@ -799,6 +733,7 @@
                 <w:rFonts w:ascii="Arial" w:hAnsi="Arial"/>
                 <w:sz w:val="24"/>
                 <w:szCs w:val="24"/>
+                <w:lang w:val="es-ES_tradnl"/>
               </w:rPr>
               <w:t>2</w:t>
             </w:r>
@@ -807,6 +742,7 @@
                 <w:rFonts w:ascii="Arial" w:hAnsi="Arial"/>
                 <w:sz w:val="24"/>
                 <w:szCs w:val="24"/>
+                <w:lang w:val="es-ES_tradnl"/>
               </w:rPr>
               <w:t>-</w:t>
             </w:r>
@@ -815,6 +751,7 @@
                 <w:rFonts w:ascii="Arial" w:hAnsi="Arial"/>
                 <w:sz w:val="24"/>
                 <w:szCs w:val="24"/>
+                <w:lang w:val="es-ES_tradnl"/>
               </w:rPr>
               <w:t>Numeric</w:t>
             </w:r>
@@ -823,6 +760,7 @@
                 <w:rFonts w:ascii="Arial" w:hAnsi="Arial"/>
                 <w:sz w:val="24"/>
                 <w:szCs w:val="24"/>
+                <w:lang w:val="es-ES_tradnl"/>
               </w:rPr>
               <w:t xml:space="preserve">o </w:t>
             </w:r>
@@ -831,6 +769,7 @@
                 <w:rFonts w:ascii="Arial" w:hAnsi="Arial"/>
                 <w:sz w:val="24"/>
                 <w:szCs w:val="24"/>
+                <w:lang w:val="es-ES_tradnl"/>
               </w:rPr>
               <w:t>&gt;</w:t>
             </w:r>
@@ -839,6 +778,7 @@
                 <w:rFonts w:ascii="Arial" w:hAnsi="Arial"/>
                 <w:sz w:val="24"/>
                 <w:szCs w:val="24"/>
+                <w:lang w:val="es-ES_tradnl"/>
               </w:rPr>
               <w:t xml:space="preserve"> </w:t>
             </w:r>
@@ -847,6 +787,7 @@
                 <w:rFonts w:ascii="Arial" w:hAnsi="Arial"/>
                 <w:sz w:val="24"/>
                 <w:szCs w:val="24"/>
+                <w:lang w:val="es-ES_tradnl"/>
               </w:rPr>
               <w:t>0</w:t>
             </w:r>
@@ -864,6 +805,7 @@
                 <w:rFonts w:ascii="Arial" w:hAnsi="Arial"/>
                 <w:sz w:val="24"/>
                 <w:szCs w:val="24"/>
+                <w:lang w:val="es-ES_tradnl"/>
               </w:rPr>
             </w:pPr>
             <w:r>
@@ -871,6 +813,7 @@
                 <w:rFonts w:ascii="Arial" w:hAnsi="Arial"/>
                 <w:sz w:val="24"/>
                 <w:szCs w:val="24"/>
+                <w:lang w:val="es-ES_tradnl"/>
               </w:rPr>
               <w:t>1</w:t>
             </w:r>
@@ -879,6 +822,7 @@
                 <w:rFonts w:ascii="Arial" w:hAnsi="Arial"/>
                 <w:sz w:val="24"/>
                 <w:szCs w:val="24"/>
+                <w:lang w:val="es-ES_tradnl"/>
               </w:rPr>
               <w:t>3</w:t>
             </w:r>
@@ -887,6 +831,7 @@
                 <w:rFonts w:ascii="Arial" w:hAnsi="Arial"/>
                 <w:sz w:val="24"/>
                 <w:szCs w:val="24"/>
+                <w:lang w:val="es-ES_tradnl"/>
               </w:rPr>
               <w:t>-</w:t>
             </w:r>
@@ -895,6 +840,7 @@
                 <w:rFonts w:ascii="Arial" w:hAnsi="Arial"/>
                 <w:sz w:val="24"/>
                 <w:szCs w:val="24"/>
+                <w:lang w:val="es-ES_tradnl"/>
               </w:rPr>
               <w:t>Numerico &lt;= 0</w:t>
             </w:r>
@@ -914,6 +860,7 @@
                 <w:rFonts w:ascii="Arial" w:hAnsi="Arial"/>
                 <w:sz w:val="24"/>
                 <w:szCs w:val="24"/>
+                <w:lang w:val="es-ES_tradnl"/>
               </w:rPr>
             </w:pPr>
             <w:r>
@@ -921,6 +868,7 @@
                 <w:rFonts w:ascii="Arial" w:hAnsi="Arial"/>
                 <w:sz w:val="24"/>
                 <w:szCs w:val="24"/>
+                <w:lang w:val="es-ES_tradnl"/>
               </w:rPr>
               <w:t>Color</w:t>
             </w:r>
@@ -938,6 +886,7 @@
                 <w:rFonts w:ascii="Arial" w:hAnsi="Arial"/>
                 <w:sz w:val="24"/>
                 <w:szCs w:val="24"/>
+                <w:lang w:val="es-ES_tradnl"/>
               </w:rPr>
             </w:pPr>
             <w:r>
@@ -945,6 +894,7 @@
                 <w:rFonts w:ascii="Arial" w:hAnsi="Arial"/>
                 <w:sz w:val="24"/>
                 <w:szCs w:val="24"/>
+                <w:lang w:val="es-ES_tradnl"/>
               </w:rPr>
               <w:t>1</w:t>
             </w:r>
@@ -953,6 +903,7 @@
                 <w:rFonts w:ascii="Arial" w:hAnsi="Arial"/>
                 <w:sz w:val="24"/>
                 <w:szCs w:val="24"/>
+                <w:lang w:val="es-ES_tradnl"/>
               </w:rPr>
               <w:t>4</w:t>
             </w:r>
@@ -961,6 +912,7 @@
                 <w:rFonts w:ascii="Arial" w:hAnsi="Arial"/>
                 <w:sz w:val="24"/>
                 <w:szCs w:val="24"/>
+                <w:lang w:val="es-ES_tradnl"/>
               </w:rPr>
               <w:t>-</w:t>
             </w:r>
@@ -969,6 +921,7 @@
                 <w:rFonts w:ascii="Arial" w:hAnsi="Arial"/>
                 <w:sz w:val="24"/>
                 <w:szCs w:val="24"/>
+                <w:lang w:val="es-ES_tradnl"/>
               </w:rPr>
               <w:t>texto</w:t>
             </w:r>
@@ -986,6 +939,7 @@
                 <w:rFonts w:ascii="Arial" w:hAnsi="Arial"/>
                 <w:sz w:val="24"/>
                 <w:szCs w:val="24"/>
+                <w:lang w:val="es-ES_tradnl"/>
               </w:rPr>
             </w:pPr>
             <w:r>
@@ -993,6 +947,7 @@
                 <w:rFonts w:ascii="Arial" w:hAnsi="Arial"/>
                 <w:sz w:val="24"/>
                 <w:szCs w:val="24"/>
+                <w:lang w:val="es-ES_tradnl"/>
               </w:rPr>
               <w:t>1</w:t>
             </w:r>
@@ -1001,6 +956,7 @@
                 <w:rFonts w:ascii="Arial" w:hAnsi="Arial"/>
                 <w:sz w:val="24"/>
                 <w:szCs w:val="24"/>
+                <w:lang w:val="es-ES_tradnl"/>
               </w:rPr>
               <w:t>5</w:t>
             </w:r>
@@ -1009,6 +965,7 @@
                 <w:rFonts w:ascii="Arial" w:hAnsi="Arial"/>
                 <w:sz w:val="24"/>
                 <w:szCs w:val="24"/>
+                <w:lang w:val="es-ES_tradnl"/>
               </w:rPr>
               <w:t>-</w:t>
             </w:r>
@@ -1017,19 +974,10 @@
                 <w:rFonts w:ascii="Arial" w:hAnsi="Arial"/>
                 <w:sz w:val="24"/>
                 <w:szCs w:val="24"/>
+                <w:lang w:val="es-ES_tradnl"/>
               </w:rPr>
-              <w:t xml:space="preserve">en </w:t>
+              <w:t>en blanco</w:t>
             </w:r>
-            <w:proofErr w:type="spellStart"/>
-            <w:r>
-              <w:rPr>
-                <w:rFonts w:ascii="Arial" w:hAnsi="Arial"/>
-                <w:sz w:val="24"/>
-                <w:szCs w:val="24"/>
-              </w:rPr>
-              <w:t>blanco</w:t>
-            </w:r>
-            <w:proofErr w:type="spellEnd"/>
           </w:p>
         </w:tc>
       </w:tr>
@@ -1044,6 +992,7 @@
           <w:color w:val="0000FF"/>
           <w:sz w:val="24"/>
           <w:szCs w:val="24"/>
+          <w:lang w:val="es-ES_tradnl"/>
         </w:rPr>
       </w:pPr>
     </w:p>
@@ -1056,47 +1005,18 @@
           <w:b/>
           <w:sz w:val="24"/>
           <w:szCs w:val="24"/>
-        </w:rPr>
-      </w:pPr>
-      <w:proofErr w:type="spellStart"/>
+          <w:lang w:val="es-ES_tradnl"/>
+        </w:rPr>
+      </w:pPr>
       <w:r>
         <w:rPr>
           <w:rFonts w:ascii="Arial" w:hAnsi="Arial"/>
           <w:b/>
           <w:sz w:val="24"/>
           <w:szCs w:val="24"/>
-        </w:rPr>
-        <w:t>Casos</w:t>
-      </w:r>
-      <w:proofErr w:type="spellEnd"/>
-      <w:r>
-        <w:rPr>
-          <w:rFonts w:ascii="Arial" w:hAnsi="Arial"/>
-          <w:b/>
-          <w:sz w:val="24"/>
-          <w:szCs w:val="24"/>
-        </w:rPr>
-        <w:t xml:space="preserve"> </w:t>
-      </w:r>
-      <w:proofErr w:type="spellStart"/>
-      <w:r>
-        <w:rPr>
-          <w:rFonts w:ascii="Arial" w:hAnsi="Arial"/>
-          <w:b/>
-          <w:sz w:val="24"/>
-          <w:szCs w:val="24"/>
-        </w:rPr>
-        <w:t>validos</w:t>
-      </w:r>
-      <w:proofErr w:type="spellEnd"/>
-      <w:r>
-        <w:rPr>
-          <w:rFonts w:ascii="Arial" w:hAnsi="Arial"/>
-          <w:b/>
-          <w:sz w:val="24"/>
-          <w:szCs w:val="24"/>
-        </w:rPr>
-        <w:t>:</w:t>
+          <w:lang w:val="es-ES_tradnl"/>
+        </w:rPr>
+        <w:t>Casos validos:</w:t>
       </w:r>
     </w:p>
     <w:p>
@@ -1107,6 +1027,7 @@
           <w:rFonts w:ascii="Arial" w:hAnsi="Arial"/>
           <w:sz w:val="24"/>
           <w:szCs w:val="24"/>
+          <w:lang w:val="es-ES_tradnl"/>
         </w:rPr>
       </w:pPr>
       <w:r>
@@ -1115,6 +1036,7 @@
           <w:b/>
           <w:sz w:val="24"/>
           <w:szCs w:val="24"/>
+          <w:lang w:val="es-ES_tradnl"/>
         </w:rPr>
         <w:t xml:space="preserve">a) </w:t>
       </w:r>
@@ -1123,6 +1045,7 @@
           <w:rFonts w:ascii="Arial" w:hAnsi="Arial"/>
           <w:sz w:val="24"/>
           <w:szCs w:val="24"/>
+          <w:lang w:val="es-ES_tradnl"/>
         </w:rPr>
         <w:t>1-</w:t>
       </w:r>
@@ -1131,6 +1054,7 @@
           <w:rFonts w:ascii="Arial" w:hAnsi="Arial"/>
           <w:sz w:val="24"/>
           <w:szCs w:val="24"/>
+          <w:lang w:val="es-ES_tradnl"/>
         </w:rPr>
         <w:t>4</w:t>
       </w:r>
@@ -1139,6 +1063,7 @@
           <w:rFonts w:ascii="Arial" w:hAnsi="Arial"/>
           <w:sz w:val="24"/>
           <w:szCs w:val="24"/>
+          <w:lang w:val="es-ES_tradnl"/>
         </w:rPr>
         <w:t>-</w:t>
       </w:r>
@@ -1147,6 +1072,7 @@
           <w:rFonts w:ascii="Arial" w:hAnsi="Arial"/>
           <w:sz w:val="24"/>
           <w:szCs w:val="24"/>
+          <w:lang w:val="es-ES_tradnl"/>
         </w:rPr>
         <w:t>6-8-10-12-14</w:t>
       </w:r>
@@ -1160,6 +1086,7 @@
           <w:b/>
           <w:sz w:val="24"/>
           <w:szCs w:val="24"/>
+          <w:lang w:val="es-ES_tradnl"/>
         </w:rPr>
       </w:pPr>
     </w:p>
@@ -1172,7 +1099,7 @@
           <w:b/>
           <w:sz w:val="24"/>
           <w:szCs w:val="24"/>
-          <w:lang w:val="es-CO"/>
+          <w:lang w:val="es-ES_tradnl"/>
         </w:rPr>
       </w:pPr>
       <w:r>
@@ -1181,7 +1108,7 @@
           <w:b/>
           <w:sz w:val="24"/>
           <w:szCs w:val="24"/>
-          <w:lang w:val="es-CO"/>
+          <w:lang w:val="es-ES_tradnl"/>
         </w:rPr>
         <w:t>Casos no validos</w:t>
       </w:r>
@@ -1191,7 +1118,7 @@
           <w:b/>
           <w:sz w:val="24"/>
           <w:szCs w:val="24"/>
-          <w:lang w:val="es-CO"/>
+          <w:lang w:val="es-ES_tradnl"/>
         </w:rPr>
         <w:t>:</w:t>
       </w:r>
@@ -1204,7 +1131,7 @@
           <w:rFonts w:ascii="Arial" w:hAnsi="Arial"/>
           <w:sz w:val="24"/>
           <w:szCs w:val="24"/>
-          <w:lang w:val="es-CO"/>
+          <w:lang w:val="es-ES_tradnl"/>
         </w:rPr>
       </w:pPr>
       <w:r>
@@ -1213,7 +1140,7 @@
           <w:b/>
           <w:sz w:val="24"/>
           <w:szCs w:val="24"/>
-          <w:lang w:val="es-CO"/>
+          <w:lang w:val="es-ES_tradnl"/>
         </w:rPr>
         <w:t xml:space="preserve">b)  </w:t>
       </w:r>
@@ -1222,7 +1149,7 @@
           <w:rFonts w:ascii="Arial" w:hAnsi="Arial"/>
           <w:sz w:val="24"/>
           <w:szCs w:val="24"/>
-          <w:lang w:val="es-CO"/>
+          <w:lang w:val="es-ES_tradnl"/>
         </w:rPr>
         <w:t>2-</w:t>
       </w:r>
@@ -1231,24 +1158,9 @@
           <w:rFonts w:ascii="Arial" w:hAnsi="Arial"/>
           <w:sz w:val="24"/>
           <w:szCs w:val="24"/>
-        </w:rPr>
-        <w:t>4</w:t>
-      </w:r>
-      <w:r>
-        <w:rPr>
-          <w:rFonts w:ascii="Arial" w:hAnsi="Arial"/>
-          <w:sz w:val="24"/>
-          <w:szCs w:val="24"/>
-        </w:rPr>
-        <w:t>-</w:t>
-      </w:r>
-      <w:r>
-        <w:rPr>
-          <w:rFonts w:ascii="Arial" w:hAnsi="Arial"/>
-          <w:sz w:val="24"/>
-          <w:szCs w:val="24"/>
-        </w:rPr>
-        <w:t>6-8-10-12-14</w:t>
+          <w:lang w:val="es-ES_tradnl"/>
+        </w:rPr>
+        <w:t>4-6-8-10-12-14</w:t>
       </w:r>
     </w:p>
     <w:p>
@@ -1260,7 +1172,7 @@
           <w:b/>
           <w:sz w:val="24"/>
           <w:szCs w:val="24"/>
-          <w:lang w:val="es-CO"/>
+          <w:lang w:val="es-ES_tradnl"/>
         </w:rPr>
       </w:pPr>
       <w:r>
@@ -1269,52 +1181,18 @@
           <w:b/>
           <w:sz w:val="24"/>
           <w:szCs w:val="24"/>
-          <w:lang w:val="es-CO"/>
-        </w:rPr>
-        <w:t xml:space="preserve">c) </w:t>
-      </w:r>
-      <w:r>
-        <w:rPr>
-          <w:rFonts w:ascii="Arial" w:hAnsi="Arial"/>
-          <w:b/>
-          <w:sz w:val="24"/>
-          <w:szCs w:val="24"/>
-          <w:lang w:val="es-CO"/>
-        </w:rPr>
-        <w:t xml:space="preserve"> </w:t>
-      </w:r>
-      <w:r>
-        <w:rPr>
-          <w:rFonts w:ascii="Arial" w:hAnsi="Arial"/>
-          <w:sz w:val="24"/>
-          <w:szCs w:val="24"/>
-          <w:lang w:val="es-CO"/>
-        </w:rPr>
-        <w:t>3-</w:t>
-      </w:r>
-      <w:r>
-        <w:rPr>
-          <w:rFonts w:ascii="Arial" w:hAnsi="Arial"/>
-          <w:sz w:val="24"/>
-          <w:szCs w:val="24"/>
-        </w:rPr>
-        <w:t>4</w:t>
-      </w:r>
-      <w:r>
-        <w:rPr>
-          <w:rFonts w:ascii="Arial" w:hAnsi="Arial"/>
-          <w:sz w:val="24"/>
-          <w:szCs w:val="24"/>
-        </w:rPr>
-        <w:t>-</w:t>
-      </w:r>
-      <w:r>
-        <w:rPr>
-          <w:rFonts w:ascii="Arial" w:hAnsi="Arial"/>
-          <w:sz w:val="24"/>
-          <w:szCs w:val="24"/>
-        </w:rPr>
-        <w:t>6-8-10-12-14</w:t>
+          <w:lang w:val="es-ES_tradnl"/>
+        </w:rPr>
+        <w:t xml:space="preserve">c)  </w:t>
+      </w:r>
+      <w:r>
+        <w:rPr>
+          <w:rFonts w:ascii="Arial" w:hAnsi="Arial"/>
+          <w:sz w:val="24"/>
+          <w:szCs w:val="24"/>
+          <w:lang w:val="es-ES_tradnl"/>
+        </w:rPr>
+        <w:t>3-4-6-8-10-12-14</w:t>
       </w:r>
     </w:p>
     <w:p>
@@ -1326,7 +1204,7 @@
           <w:b/>
           <w:sz w:val="24"/>
           <w:szCs w:val="24"/>
-          <w:lang w:val="es-CO"/>
+          <w:lang w:val="es-ES_tradnl"/>
         </w:rPr>
       </w:pPr>
       <w:r>
@@ -1335,7 +1213,7 @@
           <w:b/>
           <w:sz w:val="24"/>
           <w:szCs w:val="24"/>
-          <w:lang w:val="es-CO"/>
+          <w:lang w:val="es-ES_tradnl"/>
         </w:rPr>
         <w:t>d</w:t>
       </w:r>
@@ -1345,7 +1223,7 @@
           <w:b/>
           <w:sz w:val="24"/>
           <w:szCs w:val="24"/>
-          <w:lang w:val="es-CO"/>
+          <w:lang w:val="es-ES_tradnl"/>
         </w:rPr>
         <w:t>)</w:t>
       </w:r>
@@ -1354,7 +1232,7 @@
           <w:rFonts w:ascii="Arial" w:hAnsi="Arial"/>
           <w:sz w:val="24"/>
           <w:szCs w:val="24"/>
-          <w:lang w:val="es-CO"/>
+          <w:lang w:val="es-ES_tradnl"/>
         </w:rPr>
         <w:t xml:space="preserve">  1-5-</w:t>
       </w:r>
@@ -1363,6 +1241,7 @@
           <w:rFonts w:ascii="Arial" w:hAnsi="Arial"/>
           <w:sz w:val="24"/>
           <w:szCs w:val="24"/>
+          <w:lang w:val="es-ES_tradnl"/>
         </w:rPr>
         <w:t>6-8-10-12-14</w:t>
       </w:r>
@@ -1375,7 +1254,7 @@
           <w:rFonts w:ascii="Arial" w:hAnsi="Arial"/>
           <w:sz w:val="24"/>
           <w:szCs w:val="24"/>
-          <w:lang w:val="es-CO"/>
+          <w:lang w:val="es-ES_tradnl"/>
         </w:rPr>
       </w:pPr>
       <w:r>
@@ -1384,7 +1263,7 @@
           <w:b/>
           <w:sz w:val="24"/>
           <w:szCs w:val="24"/>
-          <w:lang w:val="es-CO"/>
+          <w:lang w:val="es-ES_tradnl"/>
         </w:rPr>
         <w:t>e</w:t>
       </w:r>
@@ -1394,7 +1273,7 @@
           <w:b/>
           <w:sz w:val="24"/>
           <w:szCs w:val="24"/>
-          <w:lang w:val="es-CO"/>
+          <w:lang w:val="es-ES_tradnl"/>
         </w:rPr>
         <w:t>)</w:t>
       </w:r>
@@ -1403,7 +1282,7 @@
           <w:rFonts w:ascii="Arial" w:hAnsi="Arial"/>
           <w:sz w:val="24"/>
           <w:szCs w:val="24"/>
-          <w:lang w:val="es-CO"/>
+          <w:lang w:val="es-ES_tradnl"/>
         </w:rPr>
         <w:t xml:space="preserve"> 1-</w:t>
       </w:r>
@@ -1412,36 +1291,9 @@
           <w:rFonts w:ascii="Arial" w:hAnsi="Arial"/>
           <w:sz w:val="24"/>
           <w:szCs w:val="24"/>
-          <w:lang w:val="es-CO"/>
-        </w:rPr>
-        <w:t>4-</w:t>
-      </w:r>
-      <w:r>
-        <w:rPr>
-          <w:rFonts w:ascii="Arial" w:hAnsi="Arial"/>
-          <w:sz w:val="24"/>
-          <w:szCs w:val="24"/>
-          <w:lang w:val="es-CO"/>
-        </w:rPr>
-        <w:t>7</w:t>
-      </w:r>
-      <w:r>
-        <w:rPr>
-          <w:rFonts w:ascii="Arial" w:hAnsi="Arial"/>
-          <w:sz w:val="24"/>
-          <w:szCs w:val="24"/>
-          <w:lang w:val="es-CO"/>
-        </w:rPr>
-        <w:t>-</w:t>
-      </w:r>
-      <w:r>
-        <w:rPr>
-          <w:rFonts w:ascii="Arial" w:hAnsi="Arial"/>
-          <w:sz w:val="24"/>
-          <w:szCs w:val="24"/>
-          <w:lang w:val="es-CO"/>
-        </w:rPr>
-        <w:t>8-10-12-14</w:t>
+          <w:lang w:val="es-ES_tradnl"/>
+        </w:rPr>
+        <w:t>4-7-8-10-12-14</w:t>
       </w:r>
     </w:p>
     <w:p>
@@ -1452,7 +1304,7 @@
           <w:rFonts w:ascii="Arial" w:hAnsi="Arial"/>
           <w:sz w:val="24"/>
           <w:szCs w:val="24"/>
-          <w:lang w:val="es-CO"/>
+          <w:lang w:val="es-ES_tradnl"/>
         </w:rPr>
       </w:pPr>
       <w:r>
@@ -1461,7 +1313,7 @@
           <w:b/>
           <w:sz w:val="24"/>
           <w:szCs w:val="24"/>
-          <w:lang w:val="es-CO"/>
+          <w:lang w:val="es-ES_tradnl"/>
         </w:rPr>
         <w:t>f</w:t>
       </w:r>
@@ -1471,7 +1323,7 @@
           <w:b/>
           <w:sz w:val="24"/>
           <w:szCs w:val="24"/>
-          <w:lang w:val="es-CO"/>
+          <w:lang w:val="es-ES_tradnl"/>
         </w:rPr>
         <w:t>)</w:t>
       </w:r>
@@ -1480,63 +1332,9 @@
           <w:rFonts w:ascii="Arial" w:hAnsi="Arial"/>
           <w:sz w:val="24"/>
           <w:szCs w:val="24"/>
-          <w:lang w:val="es-CO"/>
-        </w:rPr>
-        <w:t xml:space="preserve"> 1</w:t>
-      </w:r>
-      <w:r>
-        <w:rPr>
-          <w:rFonts w:ascii="Arial" w:hAnsi="Arial"/>
-          <w:sz w:val="24"/>
-          <w:szCs w:val="24"/>
-          <w:lang w:val="es-CO"/>
-        </w:rPr>
-        <w:t>-4-</w:t>
-      </w:r>
-      <w:r>
-        <w:rPr>
-          <w:rFonts w:ascii="Arial" w:hAnsi="Arial"/>
-          <w:sz w:val="24"/>
-          <w:szCs w:val="24"/>
-          <w:lang w:val="es-CO"/>
-        </w:rPr>
-        <w:t>6</w:t>
-      </w:r>
-      <w:r>
-        <w:rPr>
-          <w:rFonts w:ascii="Arial" w:hAnsi="Arial"/>
-          <w:sz w:val="24"/>
-          <w:szCs w:val="24"/>
-          <w:lang w:val="es-CO"/>
-        </w:rPr>
-        <w:t>-</w:t>
-      </w:r>
-      <w:r>
-        <w:rPr>
-          <w:rFonts w:ascii="Arial" w:hAnsi="Arial"/>
-          <w:sz w:val="24"/>
-          <w:szCs w:val="24"/>
-          <w:lang w:val="es-CO"/>
-        </w:rPr>
-        <w:t>9</w:t>
-      </w:r>
-      <w:r>
-        <w:rPr>
-          <w:rFonts w:ascii="Arial" w:hAnsi="Arial"/>
-          <w:sz w:val="24"/>
-          <w:szCs w:val="24"/>
-          <w:lang w:val="es-CO"/>
-        </w:rPr>
-        <w:t>-11-13</w:t>
-      </w:r>
-      <w:r>
-        <w:rPr>
-          <w:rFonts w:ascii="Arial" w:hAnsi="Arial"/>
-          <w:sz w:val="24"/>
-          <w:szCs w:val="24"/>
-          <w:lang w:val="es-CO"/>
-        </w:rPr>
-        <w:t>-15</w:t>
+          <w:lang w:val="es-ES_tradnl"/>
+        </w:rPr>
+        <w:t xml:space="preserve"> 1-4-6-9-11-13-15</w:t>
       </w:r>
     </w:p>
     <w:p>
@@ -1547,7 +1345,7 @@
           <w:rFonts w:ascii="Arial" w:hAnsi="Arial"/>
           <w:sz w:val="24"/>
           <w:szCs w:val="24"/>
-          <w:lang w:val="es-CO"/>
+          <w:lang w:val="es-ES_tradnl"/>
         </w:rPr>
       </w:pPr>
       <w:r>
@@ -1556,7 +1354,7 @@
           <w:b/>
           <w:sz w:val="24"/>
           <w:szCs w:val="24"/>
-          <w:lang w:val="es-CO"/>
+          <w:lang w:val="es-ES_tradnl"/>
         </w:rPr>
         <w:t>g</w:t>
       </w:r>
@@ -1566,7 +1364,7 @@
           <w:b/>
           <w:sz w:val="24"/>
           <w:szCs w:val="24"/>
-          <w:lang w:val="es-CO"/>
+          <w:lang w:val="es-ES_tradnl"/>
         </w:rPr>
         <w:t>)</w:t>
       </w:r>
@@ -1575,7 +1373,7 @@
           <w:rFonts w:ascii="Arial" w:hAnsi="Arial"/>
           <w:sz w:val="24"/>
           <w:szCs w:val="24"/>
-          <w:lang w:val="es-CO"/>
+          <w:lang w:val="es-ES_tradnl"/>
         </w:rPr>
         <w:t xml:space="preserve">  </w:t>
       </w:r>
@@ -1584,7 +1382,7 @@
           <w:rFonts w:ascii="Arial" w:hAnsi="Arial"/>
           <w:sz w:val="24"/>
           <w:szCs w:val="24"/>
-          <w:lang w:val="es-CO"/>
+          <w:lang w:val="es-ES_tradnl"/>
         </w:rPr>
         <w:t>1</w:t>
       </w:r>
@@ -1593,7 +1391,7 @@
           <w:rFonts w:ascii="Arial" w:hAnsi="Arial"/>
           <w:sz w:val="24"/>
           <w:szCs w:val="24"/>
-          <w:lang w:val="es-CO"/>
+          <w:lang w:val="es-ES_tradnl"/>
         </w:rPr>
         <w:t>-4-6-8-10-12-14</w:t>
       </w:r>
@@ -1607,7 +1405,7 @@
           <w:b/>
           <w:sz w:val="24"/>
           <w:szCs w:val="24"/>
-          <w:lang w:val="es-CO"/>
+          <w:lang w:val="es-ES_tradnl"/>
         </w:rPr>
       </w:pPr>
       <w:r>
@@ -1616,7 +1414,7 @@
           <w:b/>
           <w:sz w:val="24"/>
           <w:szCs w:val="24"/>
-          <w:lang w:val="es-CO"/>
+          <w:lang w:val="es-ES_tradnl"/>
         </w:rPr>
         <w:t xml:space="preserve">h) </w:t>
       </w:r>
@@ -1625,7 +1423,7 @@
           <w:rFonts w:ascii="Arial" w:hAnsi="Arial"/>
           <w:sz w:val="24"/>
           <w:szCs w:val="24"/>
-          <w:lang w:val="es-CO"/>
+          <w:lang w:val="es-ES_tradnl"/>
         </w:rPr>
         <w:t>1-4-</w:t>
       </w:r>
@@ -1634,7 +1432,7 @@
           <w:rFonts w:ascii="Arial" w:hAnsi="Arial"/>
           <w:sz w:val="24"/>
           <w:szCs w:val="24"/>
-          <w:lang w:val="es-CO"/>
+          <w:lang w:val="es-ES_tradnl"/>
         </w:rPr>
         <w:t>6</w:t>
       </w:r>
@@ -1643,7 +1441,7 @@
           <w:rFonts w:ascii="Arial" w:hAnsi="Arial"/>
           <w:sz w:val="24"/>
           <w:szCs w:val="24"/>
-          <w:lang w:val="es-CO"/>
+          <w:lang w:val="es-ES_tradnl"/>
         </w:rPr>
         <w:t>-</w:t>
       </w:r>
@@ -1652,7 +1450,7 @@
           <w:rFonts w:ascii="Arial" w:hAnsi="Arial"/>
           <w:sz w:val="24"/>
           <w:szCs w:val="24"/>
-          <w:lang w:val="es-CO"/>
+          <w:lang w:val="es-ES_tradnl"/>
         </w:rPr>
         <w:t>8</w:t>
       </w:r>
@@ -1661,7 +1459,7 @@
           <w:rFonts w:ascii="Arial" w:hAnsi="Arial"/>
           <w:sz w:val="24"/>
           <w:szCs w:val="24"/>
-          <w:lang w:val="es-CO"/>
+          <w:lang w:val="es-ES_tradnl"/>
         </w:rPr>
         <w:t>-</w:t>
       </w:r>
@@ -1670,7 +1468,7 @@
           <w:rFonts w:ascii="Arial" w:hAnsi="Arial"/>
           <w:sz w:val="24"/>
           <w:szCs w:val="24"/>
-          <w:lang w:val="es-CO"/>
+          <w:lang w:val="es-ES_tradnl"/>
         </w:rPr>
         <w:t>11</w:t>
       </w:r>
@@ -1679,7 +1477,7 @@
           <w:rFonts w:ascii="Arial" w:hAnsi="Arial"/>
           <w:sz w:val="24"/>
           <w:szCs w:val="24"/>
-          <w:lang w:val="es-CO"/>
+          <w:lang w:val="es-ES_tradnl"/>
         </w:rPr>
         <w:t>-1</w:t>
       </w:r>
@@ -1688,7 +1486,7 @@
           <w:rFonts w:ascii="Arial" w:hAnsi="Arial"/>
           <w:sz w:val="24"/>
           <w:szCs w:val="24"/>
-          <w:lang w:val="es-CO"/>
+          <w:lang w:val="es-ES_tradnl"/>
         </w:rPr>
         <w:t>2</w:t>
       </w:r>
@@ -1697,7 +1495,7 @@
           <w:rFonts w:ascii="Arial" w:hAnsi="Arial"/>
           <w:sz w:val="24"/>
           <w:szCs w:val="24"/>
-          <w:lang w:val="es-CO"/>
+          <w:lang w:val="es-ES_tradnl"/>
         </w:rPr>
         <w:t>-1</w:t>
       </w:r>
@@ -1706,7 +1504,7 @@
           <w:rFonts w:ascii="Arial" w:hAnsi="Arial"/>
           <w:sz w:val="24"/>
           <w:szCs w:val="24"/>
-          <w:lang w:val="es-CO"/>
+          <w:lang w:val="es-ES_tradnl"/>
         </w:rPr>
         <w:t>4</w:t>
       </w:r>
@@ -1719,7 +1517,7 @@
           <w:rFonts w:ascii="Arial" w:hAnsi="Arial"/>
           <w:sz w:val="24"/>
           <w:szCs w:val="24"/>
-          <w:lang w:val="es-CO"/>
+          <w:lang w:val="es-ES_tradnl"/>
         </w:rPr>
       </w:pPr>
       <w:r>
@@ -1728,7 +1526,7 @@
           <w:b/>
           <w:sz w:val="24"/>
           <w:szCs w:val="24"/>
-          <w:lang w:val="es-CO"/>
+          <w:lang w:val="es-ES_tradnl"/>
         </w:rPr>
         <w:t xml:space="preserve">i)  </w:t>
       </w:r>
@@ -1737,7 +1535,7 @@
           <w:rFonts w:ascii="Arial" w:hAnsi="Arial"/>
           <w:sz w:val="24"/>
           <w:szCs w:val="24"/>
-          <w:lang w:val="es-CO"/>
+          <w:lang w:val="es-ES_tradnl"/>
         </w:rPr>
         <w:t>1-4-</w:t>
       </w:r>
@@ -1746,7 +1544,7 @@
           <w:rFonts w:ascii="Arial" w:hAnsi="Arial"/>
           <w:sz w:val="24"/>
           <w:szCs w:val="24"/>
-          <w:lang w:val="es-CO"/>
+          <w:lang w:val="es-ES_tradnl"/>
         </w:rPr>
         <w:t>6</w:t>
       </w:r>
@@ -1755,7 +1553,7 @@
           <w:rFonts w:ascii="Arial" w:hAnsi="Arial"/>
           <w:sz w:val="24"/>
           <w:szCs w:val="24"/>
-          <w:lang w:val="es-CO"/>
+          <w:lang w:val="es-ES_tradnl"/>
         </w:rPr>
         <w:t>-</w:t>
       </w:r>
@@ -1764,7 +1562,7 @@
           <w:rFonts w:ascii="Arial" w:hAnsi="Arial"/>
           <w:sz w:val="24"/>
           <w:szCs w:val="24"/>
-          <w:lang w:val="es-CO"/>
+          <w:lang w:val="es-ES_tradnl"/>
         </w:rPr>
         <w:t>8</w:t>
       </w:r>
@@ -1773,7 +1571,7 @@
           <w:rFonts w:ascii="Arial" w:hAnsi="Arial"/>
           <w:sz w:val="24"/>
           <w:szCs w:val="24"/>
-          <w:lang w:val="es-CO"/>
+          <w:lang w:val="es-ES_tradnl"/>
         </w:rPr>
         <w:t>-1</w:t>
       </w:r>
@@ -1782,7 +1580,7 @@
           <w:rFonts w:ascii="Arial" w:hAnsi="Arial"/>
           <w:sz w:val="24"/>
           <w:szCs w:val="24"/>
-          <w:lang w:val="es-CO"/>
+          <w:lang w:val="es-ES_tradnl"/>
         </w:rPr>
         <w:t>0</w:t>
       </w:r>
@@ -1791,7 +1589,7 @@
           <w:rFonts w:ascii="Arial" w:hAnsi="Arial"/>
           <w:sz w:val="24"/>
           <w:szCs w:val="24"/>
-          <w:lang w:val="es-CO"/>
+          <w:lang w:val="es-ES_tradnl"/>
         </w:rPr>
         <w:t>-</w:t>
       </w:r>
@@ -1800,7 +1598,7 @@
           <w:rFonts w:ascii="Arial" w:hAnsi="Arial"/>
           <w:sz w:val="24"/>
           <w:szCs w:val="24"/>
-          <w:lang w:val="es-CO"/>
+          <w:lang w:val="es-ES_tradnl"/>
         </w:rPr>
         <w:t>13-1</w:t>
       </w:r>
@@ -1809,7 +1607,7 @@
           <w:rFonts w:ascii="Arial" w:hAnsi="Arial"/>
           <w:sz w:val="24"/>
           <w:szCs w:val="24"/>
-          <w:lang w:val="es-CO"/>
+          <w:lang w:val="es-ES_tradnl"/>
         </w:rPr>
         <w:t>4</w:t>
       </w:r>
@@ -1823,7 +1621,7 @@
           <w:b/>
           <w:sz w:val="24"/>
           <w:szCs w:val="24"/>
-          <w:lang w:val="es-CO"/>
+          <w:lang w:val="es-ES_tradnl"/>
         </w:rPr>
       </w:pPr>
       <w:r>
@@ -1832,7 +1630,7 @@
           <w:b/>
           <w:sz w:val="24"/>
           <w:szCs w:val="24"/>
-          <w:lang w:val="es-CO"/>
+          <w:lang w:val="es-ES_tradnl"/>
         </w:rPr>
         <w:t>j)</w:t>
       </w:r>
@@ -1841,88 +1639,16 @@
           <w:rFonts w:ascii="Arial" w:hAnsi="Arial"/>
           <w:sz w:val="24"/>
           <w:szCs w:val="24"/>
-          <w:lang w:val="es-CO"/>
-        </w:rPr>
-        <w:t xml:space="preserve"> </w:t>
-      </w:r>
-      <w:r>
-        <w:rPr>
-          <w:rFonts w:ascii="Arial" w:hAnsi="Arial"/>
-          <w:sz w:val="24"/>
-          <w:szCs w:val="24"/>
-          <w:lang w:val="es-CO"/>
-        </w:rPr>
-        <w:t>1-4-</w:t>
-      </w:r>
-      <w:r>
-        <w:rPr>
-          <w:rFonts w:ascii="Arial" w:hAnsi="Arial"/>
-          <w:sz w:val="24"/>
-          <w:szCs w:val="24"/>
-          <w:lang w:val="es-CO"/>
-        </w:rPr>
-        <w:t>6</w:t>
-      </w:r>
-      <w:r>
-        <w:rPr>
-          <w:rFonts w:ascii="Arial" w:hAnsi="Arial"/>
-          <w:sz w:val="24"/>
-          <w:szCs w:val="24"/>
-          <w:lang w:val="es-CO"/>
-        </w:rPr>
-        <w:t>-</w:t>
-      </w:r>
-      <w:r>
-        <w:rPr>
-          <w:rFonts w:ascii="Arial" w:hAnsi="Arial"/>
-          <w:sz w:val="24"/>
-          <w:szCs w:val="24"/>
-          <w:lang w:val="es-CO"/>
-        </w:rPr>
-        <w:t>8</w:t>
-      </w:r>
-      <w:r>
-        <w:rPr>
-          <w:rFonts w:ascii="Arial" w:hAnsi="Arial"/>
-          <w:sz w:val="24"/>
-          <w:szCs w:val="24"/>
-          <w:lang w:val="es-CO"/>
-        </w:rPr>
-        <w:t>-1</w:t>
-      </w:r>
-      <w:r>
-        <w:rPr>
-          <w:rFonts w:ascii="Arial" w:hAnsi="Arial"/>
-          <w:sz w:val="24"/>
-          <w:szCs w:val="24"/>
-          <w:lang w:val="es-CO"/>
-        </w:rPr>
-        <w:t>0</w:t>
-      </w:r>
-      <w:r>
-        <w:rPr>
-          <w:rFonts w:ascii="Arial" w:hAnsi="Arial"/>
-          <w:sz w:val="24"/>
-          <w:szCs w:val="24"/>
-          <w:lang w:val="es-CO"/>
-        </w:rPr>
-        <w:t>-</w:t>
-      </w:r>
-      <w:r>
-        <w:rPr>
-          <w:rFonts w:ascii="Arial" w:hAnsi="Arial"/>
-          <w:sz w:val="24"/>
-          <w:szCs w:val="24"/>
-          <w:lang w:val="es-CO"/>
-        </w:rPr>
-        <w:t>1</w:t>
-      </w:r>
-      <w:r>
-        <w:rPr>
-          <w:rFonts w:ascii="Arial" w:hAnsi="Arial"/>
-          <w:sz w:val="24"/>
-          <w:szCs w:val="24"/>
-          <w:lang w:val="es-CO"/>
+          <w:lang w:val="es-ES_tradnl"/>
+        </w:rPr>
+        <w:t xml:space="preserve"> 1-4-6-8-10-1</w:t>
+      </w:r>
+      <w:r>
+        <w:rPr>
+          <w:rFonts w:ascii="Arial" w:hAnsi="Arial"/>
+          <w:sz w:val="24"/>
+          <w:szCs w:val="24"/>
+          <w:lang w:val="es-ES_tradnl"/>
         </w:rPr>
         <w:t>2</w:t>
       </w:r>
@@ -1931,7 +1657,7 @@
           <w:rFonts w:ascii="Arial" w:hAnsi="Arial"/>
           <w:sz w:val="24"/>
           <w:szCs w:val="24"/>
-          <w:lang w:val="es-CO"/>
+          <w:lang w:val="es-ES_tradnl"/>
         </w:rPr>
         <w:t>-15</w:t>
       </w:r>
@@ -1942,9 +1668,10 @@
         <w:spacing w:before="0" w:after="0"/>
         <w:rPr>
           <w:rFonts w:ascii="Arial" w:hAnsi="Arial"/>
-          <w:sz w:val="24"/>
-          <w:szCs w:val="24"/>
-          <w:lang w:val="es-CO"/>
+          <w:b/>
+          <w:sz w:val="24"/>
+          <w:szCs w:val="24"/>
+          <w:lang w:val="es-ES_tradnl"/>
         </w:rPr>
       </w:pPr>
     </w:p>
@@ -1955,9 +1682,10 @@
         <w:rPr>
           <w:rFonts w:ascii="Arial" w:hAnsi="Arial"/>
           <w:b/>
-          <w:sz w:val="24"/>
-          <w:szCs w:val="24"/>
-          <w:lang w:val="es-CO"/>
+          <w:color w:val="0000FF"/>
+          <w:sz w:val="24"/>
+          <w:szCs w:val="24"/>
+          <w:lang w:val="es-ES_tradnl"/>
         </w:rPr>
       </w:pPr>
     </w:p>
@@ -1968,12 +1696,71 @@
         <w:rPr>
           <w:rFonts w:ascii="Arial" w:hAnsi="Arial"/>
           <w:b/>
-          <w:color w:val="0000FF"/>
-          <w:sz w:val="24"/>
-          <w:szCs w:val="24"/>
-          <w:lang w:val="es-CO"/>
-        </w:rPr>
-      </w:pPr>
+          <w:sz w:val="24"/>
+          <w:szCs w:val="24"/>
+          <w:lang w:val="es-ES_tradnl"/>
+        </w:rPr>
+      </w:pPr>
+      <w:r>
+        <w:rPr>
+          <w:rFonts w:ascii="Arial" w:hAnsi="Arial"/>
+          <w:b/>
+          <w:sz w:val="24"/>
+          <w:szCs w:val="24"/>
+          <w:lang w:val="es-ES_tradnl"/>
+        </w:rPr>
+        <w:t>CP</w:t>
+      </w:r>
+      <w:r>
+        <w:rPr>
+          <w:rFonts w:ascii="Arial" w:hAnsi="Arial"/>
+          <w:b/>
+          <w:sz w:val="24"/>
+          <w:szCs w:val="24"/>
+          <w:lang w:val="es-ES_tradnl"/>
+        </w:rPr>
+        <w:t xml:space="preserve">- </w:t>
+      </w:r>
+      <w:r>
+        <w:rPr>
+          <w:rFonts w:ascii="Arial" w:hAnsi="Arial"/>
+          <w:b/>
+          <w:sz w:val="24"/>
+          <w:szCs w:val="24"/>
+          <w:lang w:val="es-ES_tradnl"/>
+        </w:rPr>
+        <w:t xml:space="preserve">Registrar </w:t>
+      </w:r>
+      <w:r>
+        <w:rPr>
+          <w:rFonts w:ascii="Arial" w:hAnsi="Arial"/>
+          <w:b/>
+          <w:sz w:val="24"/>
+          <w:szCs w:val="24"/>
+          <w:lang w:val="es-ES_tradnl"/>
+        </w:rPr>
+        <w:t>Paciente</w:t>
+      </w:r>
+      <w:r>
+        <w:rPr>
+          <w:rFonts w:ascii="Arial" w:hAnsi="Arial"/>
+          <w:b/>
+          <w:sz w:val="24"/>
+          <w:szCs w:val="24"/>
+          <w:lang w:val="es-ES_tradnl"/>
+        </w:rPr>
+        <w:t>-a</w:t>
+      </w:r>
+      <w:r>
+        <w:rPr>
+          <w:rFonts w:ascii="Arial" w:hAnsi="Arial"/>
+          <w:b/>
+          <w:sz w:val="24"/>
+          <w:szCs w:val="24"/>
+          <w:lang w:val="es-ES_tradnl"/>
+        </w:rPr>
+        <w:t>:</w:t>
+      </w:r>
     </w:p>
     <w:p>
       <w:pPr>
@@ -1981,71 +1768,74 @@
         <w:spacing w:before="0" w:after="0"/>
         <w:rPr>
           <w:rFonts w:ascii="Arial" w:hAnsi="Arial"/>
-          <w:b/>
-          <w:sz w:val="24"/>
-          <w:szCs w:val="24"/>
-          <w:lang w:val="es-CO"/>
-        </w:rPr>
-      </w:pPr>
-      <w:r>
-        <w:rPr>
-          <w:rFonts w:ascii="Arial" w:hAnsi="Arial"/>
-          <w:b/>
-          <w:sz w:val="24"/>
-          <w:szCs w:val="24"/>
-          <w:lang w:val="es-CO"/>
-        </w:rPr>
-        <w:t>CP</w:t>
-      </w:r>
-      <w:r>
-        <w:rPr>
-          <w:rFonts w:ascii="Arial" w:hAnsi="Arial"/>
-          <w:b/>
-          <w:sz w:val="24"/>
-          <w:szCs w:val="24"/>
-          <w:lang w:val="es-CO"/>
-        </w:rPr>
-        <w:t xml:space="preserve">- </w:t>
-      </w:r>
-      <w:r>
-        <w:rPr>
-          <w:rFonts w:ascii="Arial" w:hAnsi="Arial"/>
-          <w:b/>
-          <w:sz w:val="24"/>
-          <w:szCs w:val="24"/>
-          <w:lang w:val="es-CO"/>
-        </w:rPr>
-        <w:t xml:space="preserve">Registrar </w:t>
-      </w:r>
-      <w:r>
-        <w:rPr>
-          <w:rFonts w:ascii="Arial" w:hAnsi="Arial"/>
-          <w:b/>
-          <w:sz w:val="24"/>
-          <w:szCs w:val="24"/>
-          <w:lang w:val="es-CO"/>
-        </w:rPr>
-        <w:t>Paciente</w:t>
-      </w:r>
-      <w:r>
-        <w:rPr>
-          <w:rFonts w:ascii="Arial" w:hAnsi="Arial"/>
-          <w:b/>
-          <w:sz w:val="24"/>
-          <w:szCs w:val="24"/>
-          <w:lang w:val="es-CO"/>
-        </w:rPr>
-        <w:t>-a</w:t>
-      </w:r>
-      <w:r>
-        <w:rPr>
-          <w:rFonts w:ascii="Arial" w:hAnsi="Arial"/>
-          <w:b/>
-          <w:sz w:val="24"/>
-          <w:szCs w:val="24"/>
-          <w:lang w:val="es-CO"/>
-        </w:rPr>
-        <w:t>:</w:t>
+          <w:sz w:val="24"/>
+          <w:szCs w:val="24"/>
+          <w:lang w:val="es-ES_tradnl"/>
+        </w:rPr>
+      </w:pPr>
+      <w:r>
+        <w:rPr>
+          <w:rFonts w:ascii="Arial" w:hAnsi="Arial"/>
+          <w:sz w:val="24"/>
+          <w:szCs w:val="24"/>
+          <w:u w:val="single"/>
+          <w:lang w:val="es-ES_tradnl"/>
+        </w:rPr>
+        <w:t>Descripción</w:t>
+      </w:r>
+      <w:r>
+        <w:rPr>
+          <w:rFonts w:ascii="Arial" w:hAnsi="Arial"/>
+          <w:sz w:val="24"/>
+          <w:szCs w:val="24"/>
+          <w:lang w:val="es-ES_tradnl"/>
+        </w:rPr>
+        <w:t xml:space="preserve">: </w:t>
+      </w:r>
+      <w:r>
+        <w:rPr>
+          <w:rFonts w:ascii="Arial" w:hAnsi="Arial"/>
+          <w:sz w:val="24"/>
+          <w:szCs w:val="24"/>
+          <w:lang w:val="es-ES_tradnl"/>
+        </w:rPr>
+        <w:t>Regi</w:t>
+      </w:r>
+      <w:r>
+        <w:rPr>
+          <w:rFonts w:ascii="Arial" w:hAnsi="Arial"/>
+          <w:sz w:val="24"/>
+          <w:szCs w:val="24"/>
+          <w:lang w:val="es-ES_tradnl"/>
+        </w:rPr>
+        <w:t>s</w:t>
+      </w:r>
+      <w:r>
+        <w:rPr>
+          <w:rFonts w:ascii="Arial" w:hAnsi="Arial"/>
+          <w:sz w:val="24"/>
+          <w:szCs w:val="24"/>
+          <w:lang w:val="es-ES_tradnl"/>
+        </w:rPr>
+        <w:t xml:space="preserve">trar un </w:t>
+      </w:r>
+      <w:r>
+        <w:rPr>
+          <w:rFonts w:ascii="Arial" w:hAnsi="Arial"/>
+          <w:sz w:val="24"/>
+          <w:szCs w:val="24"/>
+          <w:lang w:val="es-ES_tradnl"/>
+        </w:rPr>
+        <w:t>paciente</w:t>
+      </w:r>
+      <w:r>
+        <w:rPr>
+          <w:rFonts w:ascii="Arial" w:hAnsi="Arial"/>
+          <w:sz w:val="24"/>
+          <w:szCs w:val="24"/>
+          <w:lang w:val="es-ES_tradnl"/>
+        </w:rPr>
+        <w:t xml:space="preserve"> en condiciones normales</w:t>
       </w:r>
     </w:p>
     <w:p>
@@ -2054,66 +1844,74 @@
         <w:spacing w:before="0" w:after="0"/>
         <w:rPr>
           <w:rFonts w:ascii="Arial" w:hAnsi="Arial"/>
-          <w:sz w:val="20"/>
-          <w:lang w:val="es-CO"/>
-        </w:rPr>
-      </w:pPr>
-      <w:r>
-        <w:rPr>
-          <w:rFonts w:ascii="Arial" w:hAnsi="Arial"/>
-          <w:sz w:val="20"/>
+          <w:sz w:val="24"/>
+          <w:szCs w:val="24"/>
+          <w:lang w:val="es-ES_tradnl"/>
+        </w:rPr>
+      </w:pPr>
+      <w:r>
+        <w:rPr>
+          <w:rFonts w:ascii="Arial" w:hAnsi="Arial"/>
+          <w:sz w:val="24"/>
+          <w:szCs w:val="24"/>
           <w:u w:val="single"/>
-          <w:lang w:val="es-CO"/>
-        </w:rPr>
-        <w:t>Descripcion</w:t>
-      </w:r>
-      <w:r>
-        <w:rPr>
-          <w:rFonts w:ascii="Arial" w:hAnsi="Arial"/>
-          <w:sz w:val="20"/>
-          <w:lang w:val="es-CO"/>
+          <w:lang w:val="es-ES_tradnl"/>
+        </w:rPr>
+        <w:t>Precondiciones</w:t>
+      </w:r>
+      <w:r>
+        <w:rPr>
+          <w:rFonts w:ascii="Arial" w:hAnsi="Arial"/>
+          <w:sz w:val="24"/>
+          <w:szCs w:val="24"/>
+          <w:lang w:val="es-ES_tradnl"/>
         </w:rPr>
         <w:t xml:space="preserve">: </w:t>
       </w:r>
       <w:r>
         <w:rPr>
           <w:rFonts w:ascii="Arial" w:hAnsi="Arial"/>
-          <w:sz w:val="20"/>
-          <w:lang w:val="es-CO"/>
-        </w:rPr>
-        <w:t>Regi</w:t>
-      </w:r>
-      <w:r>
-        <w:rPr>
-          <w:rFonts w:ascii="Arial" w:hAnsi="Arial"/>
-          <w:sz w:val="20"/>
-          <w:lang w:val="es-CO"/>
-        </w:rPr>
-        <w:t>s</w:t>
-      </w:r>
-      <w:r>
-        <w:rPr>
-          <w:rFonts w:ascii="Arial" w:hAnsi="Arial"/>
-          <w:sz w:val="20"/>
-          <w:lang w:val="es-CO"/>
-        </w:rPr>
-        <w:t xml:space="preserve">trar un </w:t>
-      </w:r>
-      <w:r>
-        <w:rPr>
-          <w:rFonts w:ascii="Arial" w:hAnsi="Arial"/>
-          <w:sz w:val="20"/>
-          <w:lang w:val="es-CO"/>
-        </w:rPr>
-        <w:t>paciente</w:t>
-      </w:r>
-      <w:r>
-        <w:rPr>
-          <w:rFonts w:ascii="Arial" w:hAnsi="Arial"/>
-          <w:sz w:val="20"/>
-          <w:lang w:val="es-CO"/>
-        </w:rPr>
-        <w:t xml:space="preserve"> en condiciones normales</w:t>
+          <w:sz w:val="24"/>
+          <w:szCs w:val="24"/>
+          <w:lang w:val="es-ES_tradnl"/>
+        </w:rPr>
+        <w:t xml:space="preserve">se tiene una </w:t>
+      </w:r>
+      <w:r>
+        <w:rPr>
+          <w:rFonts w:ascii="Arial" w:hAnsi="Arial"/>
+          <w:sz w:val="24"/>
+          <w:szCs w:val="24"/>
+          <w:lang w:val="es-ES_tradnl"/>
+        </w:rPr>
+        <w:t>tabla</w:t>
+      </w:r>
+      <w:r>
+        <w:rPr>
+          <w:rFonts w:ascii="Arial" w:hAnsi="Arial"/>
+          <w:sz w:val="24"/>
+          <w:szCs w:val="24"/>
+          <w:lang w:val="es-ES_tradnl"/>
+        </w:rPr>
+        <w:t xml:space="preserve"> en la base de datos llamada </w:t>
+      </w:r>
+      <w:r>
+        <w:rPr>
+          <w:rFonts w:ascii="Arial" w:hAnsi="Arial"/>
+          <w:sz w:val="24"/>
+          <w:szCs w:val="24"/>
+          <w:lang w:val="es-ES_tradnl"/>
+        </w:rPr>
+        <w:t>pacientes</w:t>
+      </w:r>
+      <w:r>
+        <w:rPr>
+          <w:rFonts w:ascii="Arial" w:hAnsi="Arial"/>
+          <w:sz w:val="24"/>
+          <w:szCs w:val="24"/>
+          <w:lang w:val="es-ES_tradnl"/>
+        </w:rPr>
+        <w:t xml:space="preserve"> y una llamada propietarios que tiene registrado un propietario con cedula 23456789</w:t>
       </w:r>
     </w:p>
     <w:p>
@@ -2122,117 +1920,27 @@
         <w:spacing w:before="0" w:after="0"/>
         <w:rPr>
           <w:rFonts w:ascii="Arial" w:hAnsi="Arial"/>
-          <w:sz w:val="20"/>
-          <w:lang w:val="es-CO"/>
-        </w:rPr>
-      </w:pPr>
-      <w:r>
-        <w:rPr>
-          <w:rFonts w:ascii="Arial" w:hAnsi="Arial"/>
-          <w:sz w:val="20"/>
+          <w:sz w:val="24"/>
+          <w:szCs w:val="24"/>
+          <w:lang w:val="es-ES_tradnl"/>
+        </w:rPr>
+      </w:pPr>
+      <w:r>
+        <w:rPr>
+          <w:rFonts w:ascii="Arial" w:hAnsi="Arial"/>
+          <w:sz w:val="24"/>
+          <w:szCs w:val="24"/>
           <w:u w:val="single"/>
-          <w:lang w:val="es-CO"/>
-        </w:rPr>
-        <w:t>Precondiciones</w:t>
-      </w:r>
-      <w:r>
-        <w:rPr>
-          <w:rFonts w:ascii="Arial" w:hAnsi="Arial"/>
-          <w:sz w:val="20"/>
-          <w:lang w:val="es-CO"/>
-        </w:rPr>
-        <w:t xml:space="preserve">: </w:t>
-      </w:r>
-      <w:r>
-        <w:rPr>
-          <w:rFonts w:ascii="Arial" w:hAnsi="Arial"/>
-          <w:sz w:val="20"/>
-          <w:lang w:val="es-CO"/>
-        </w:rPr>
-        <w:t xml:space="preserve">se tiene una </w:t>
-      </w:r>
-      <w:r>
-        <w:rPr>
-          <w:rFonts w:ascii="Arial" w:hAnsi="Arial"/>
-          <w:sz w:val="20"/>
-          <w:lang w:val="es-CO"/>
-        </w:rPr>
-        <w:t>tabla</w:t>
-      </w:r>
-      <w:r>
-        <w:rPr>
-          <w:rFonts w:ascii="Arial" w:hAnsi="Arial"/>
-          <w:sz w:val="20"/>
-          <w:lang w:val="es-CO"/>
-        </w:rPr>
-        <w:t xml:space="preserve"> en la base de datos llamada </w:t>
-      </w:r>
-      <w:r>
-        <w:rPr>
-          <w:rFonts w:ascii="Arial" w:hAnsi="Arial"/>
-          <w:sz w:val="20"/>
-          <w:lang w:val="es-CO"/>
-        </w:rPr>
-        <w:t>pacientes</w:t>
-      </w:r>
-      <w:r>
-        <w:rPr>
-          <w:rFonts w:ascii="Arial" w:hAnsi="Arial"/>
-          <w:sz w:val="20"/>
-          <w:lang w:val="es-CO"/>
-        </w:rPr>
-        <w:t xml:space="preserve"> y una llamada propietarios que tiene registrado un propietario con cedula </w:t>
-      </w:r>
-      <w:r>
-        <w:rPr>
-          <w:rFonts w:ascii="Arial" w:hAnsi="Arial"/>
-          <w:sz w:val="20"/>
-          <w:lang w:val="es-CO"/>
-        </w:rPr>
-        <w:t>23456789</w:t>
-      </w:r>
-    </w:p>
-    <w:p>
-      <w:pPr>
-        <w:pStyle w:val="bp"/>
-        <w:spacing w:before="0" w:after="0"/>
-        <w:rPr>
-          <w:rFonts w:ascii="Arial" w:hAnsi="Arial"/>
-          <w:sz w:val="20"/>
-        </w:rPr>
-      </w:pPr>
-      <w:proofErr w:type="spellStart"/>
-      <w:r>
-        <w:rPr>
-          <w:rFonts w:ascii="Arial" w:hAnsi="Arial"/>
-          <w:sz w:val="20"/>
-          <w:u w:val="single"/>
-        </w:rPr>
-        <w:t>Valores</w:t>
-      </w:r>
-      <w:proofErr w:type="spellEnd"/>
-      <w:r>
-        <w:rPr>
-          <w:rFonts w:ascii="Arial" w:hAnsi="Arial"/>
-          <w:sz w:val="20"/>
-          <w:u w:val="single"/>
-        </w:rPr>
-        <w:t xml:space="preserve"> de </w:t>
-      </w:r>
-      <w:proofErr w:type="spellStart"/>
-      <w:r>
-        <w:rPr>
-          <w:rFonts w:ascii="Arial" w:hAnsi="Arial"/>
-          <w:sz w:val="20"/>
-          <w:u w:val="single"/>
-        </w:rPr>
-        <w:t>Entrada</w:t>
-      </w:r>
-      <w:proofErr w:type="spellEnd"/>
-      <w:r>
-        <w:rPr>
-          <w:rFonts w:ascii="Arial" w:hAnsi="Arial"/>
-          <w:sz w:val="20"/>
+          <w:lang w:val="es-ES_tradnl"/>
+        </w:rPr>
+        <w:t>Valores de Entrada</w:t>
+      </w:r>
+      <w:r>
+        <w:rPr>
+          <w:rFonts w:ascii="Arial" w:hAnsi="Arial"/>
+          <w:sz w:val="24"/>
+          <w:szCs w:val="24"/>
+          <w:lang w:val="es-ES_tradnl"/>
         </w:rPr>
         <w:t xml:space="preserve">: </w:t>
       </w:r>
@@ -2244,25 +1952,28 @@
         <w:ind w:left="1440"/>
         <w:rPr>
           <w:rFonts w:ascii="Arial" w:hAnsi="Arial"/>
-          <w:sz w:val="20"/>
-          <w:lang w:val="es-CO"/>
-        </w:rPr>
-      </w:pPr>
-      <w:r>
-        <w:rPr>
-          <w:rFonts w:ascii="Arial" w:hAnsi="Arial"/>
-          <w:sz w:val="20"/>
-          <w:lang w:val="es-CO"/>
-        </w:rPr>
-        <w:t xml:space="preserve">Doc Propietario: </w:t>
-      </w:r>
-      <w:r>
-        <w:rPr>
-          <w:rFonts w:ascii="Arial" w:hAnsi="Arial"/>
-          <w:sz w:val="20"/>
-          <w:lang w:val="es-CO"/>
-        </w:rPr>
-        <w:t>23456789</w:t>
+          <w:sz w:val="24"/>
+          <w:szCs w:val="24"/>
+          <w:lang w:val="es-ES_tradnl"/>
+        </w:rPr>
+      </w:pPr>
+      <w:r>
+        <w:rPr>
+          <w:rFonts w:ascii="Arial" w:hAnsi="Arial"/>
+          <w:sz w:val="24"/>
+          <w:szCs w:val="24"/>
+          <w:lang w:val="es-ES_tradnl"/>
+        </w:rPr>
+        <w:t>Doc.</w:t>
+      </w:r>
+      <w:r>
+        <w:rPr>
+          <w:rFonts w:ascii="Arial" w:hAnsi="Arial"/>
+          <w:sz w:val="24"/>
+          <w:szCs w:val="24"/>
+          <w:lang w:val="es-ES_tradnl"/>
+        </w:rPr>
+        <w:t xml:space="preserve"> Propietario: 23456789</w:t>
       </w:r>
     </w:p>
     <w:p>
@@ -2272,23 +1983,26 @@
         <w:ind w:left="1440"/>
         <w:rPr>
           <w:rFonts w:ascii="Arial" w:hAnsi="Arial"/>
-          <w:sz w:val="20"/>
-          <w:lang w:val="es-CO"/>
-        </w:rPr>
-      </w:pPr>
-      <w:r>
-        <w:rPr>
-          <w:rFonts w:ascii="Arial" w:hAnsi="Arial"/>
-          <w:sz w:val="20"/>
-          <w:lang w:val="es-CO"/>
+          <w:sz w:val="24"/>
+          <w:szCs w:val="24"/>
+          <w:lang w:val="es-ES_tradnl"/>
+        </w:rPr>
+      </w:pPr>
+      <w:r>
+        <w:rPr>
+          <w:rFonts w:ascii="Arial" w:hAnsi="Arial"/>
+          <w:sz w:val="24"/>
+          <w:szCs w:val="24"/>
+          <w:lang w:val="es-ES_tradnl"/>
         </w:rPr>
         <w:t xml:space="preserve">Nombre: </w:t>
       </w:r>
       <w:r>
         <w:rPr>
           <w:rFonts w:ascii="Arial" w:hAnsi="Arial"/>
-          <w:sz w:val="20"/>
-          <w:lang w:val="es-CO"/>
+          <w:sz w:val="24"/>
+          <w:szCs w:val="24"/>
+          <w:lang w:val="es-ES_tradnl"/>
         </w:rPr>
         <w:t>pepito</w:t>
       </w:r>
@@ -2300,23 +2014,26 @@
         <w:ind w:left="1440"/>
         <w:rPr>
           <w:rFonts w:ascii="Arial" w:hAnsi="Arial"/>
-          <w:sz w:val="20"/>
-          <w:lang w:val="es-CO"/>
-        </w:rPr>
-      </w:pPr>
-      <w:r>
-        <w:rPr>
-          <w:rFonts w:ascii="Arial" w:hAnsi="Arial"/>
-          <w:sz w:val="20"/>
-          <w:lang w:val="es-CO"/>
+          <w:sz w:val="24"/>
+          <w:szCs w:val="24"/>
+          <w:lang w:val="es-ES_tradnl"/>
+        </w:rPr>
+      </w:pPr>
+      <w:r>
+        <w:rPr>
+          <w:rFonts w:ascii="Arial" w:hAnsi="Arial"/>
+          <w:sz w:val="24"/>
+          <w:szCs w:val="24"/>
+          <w:lang w:val="es-ES_tradnl"/>
         </w:rPr>
         <w:t>Especie</w:t>
       </w:r>
       <w:r>
         <w:rPr>
           <w:rFonts w:ascii="Arial" w:hAnsi="Arial"/>
-          <w:sz w:val="20"/>
-          <w:lang w:val="es-CO"/>
+          <w:sz w:val="24"/>
+          <w:szCs w:val="24"/>
+          <w:lang w:val="es-ES_tradnl"/>
         </w:rPr>
         <w:t>: canino</w:t>
       </w:r>
@@ -2328,41 +2045,46 @@
         <w:ind w:left="1440"/>
         <w:rPr>
           <w:rFonts w:ascii="Arial" w:hAnsi="Arial"/>
-          <w:sz w:val="20"/>
-          <w:lang w:val="es-CO"/>
-        </w:rPr>
-      </w:pPr>
-      <w:r>
-        <w:rPr>
-          <w:rFonts w:ascii="Arial" w:hAnsi="Arial"/>
-          <w:sz w:val="20"/>
-          <w:lang w:val="es-CO"/>
+          <w:sz w:val="24"/>
+          <w:szCs w:val="24"/>
+          <w:lang w:val="es-ES_tradnl"/>
+        </w:rPr>
+      </w:pPr>
+      <w:r>
+        <w:rPr>
+          <w:rFonts w:ascii="Arial" w:hAnsi="Arial"/>
+          <w:sz w:val="24"/>
+          <w:szCs w:val="24"/>
+          <w:lang w:val="es-ES_tradnl"/>
         </w:rPr>
         <w:t>Raza</w:t>
       </w:r>
       <w:r>
         <w:rPr>
           <w:rFonts w:ascii="Arial" w:hAnsi="Arial"/>
-          <w:sz w:val="20"/>
-          <w:lang w:val="es-CO"/>
+          <w:sz w:val="24"/>
+          <w:szCs w:val="24"/>
+          <w:lang w:val="es-ES_tradnl"/>
         </w:rPr>
         <w:t>:</w:t>
       </w:r>
       <w:r>
         <w:rPr>
           <w:rFonts w:ascii="Arial" w:hAnsi="Arial"/>
-          <w:sz w:val="20"/>
-          <w:lang w:val="es-CO"/>
+          <w:sz w:val="24"/>
+          <w:szCs w:val="24"/>
+          <w:lang w:val="es-ES_tradnl"/>
         </w:rPr>
         <w:t xml:space="preserve">   </w:t>
       </w:r>
       <w:r>
         <w:rPr>
           <w:rFonts w:ascii="Arial" w:hAnsi="Arial"/>
-          <w:sz w:val="20"/>
-          <w:lang w:val="es-CO"/>
-        </w:rPr>
-        <w:t>beagle</w:t>
+          <w:sz w:val="24"/>
+          <w:szCs w:val="24"/>
+          <w:lang w:val="es-ES_tradnl"/>
+        </w:rPr>
+        <w:t>Beagle</w:t>
       </w:r>
     </w:p>
     <w:p>
@@ -2372,39 +2094,44 @@
         <w:ind w:left="1440"/>
         <w:rPr>
           <w:rFonts w:ascii="Arial" w:hAnsi="Arial"/>
-          <w:sz w:val="20"/>
-          <w:lang w:val="es-CO"/>
-        </w:rPr>
-      </w:pPr>
-      <w:r>
-        <w:rPr>
-          <w:rFonts w:ascii="Arial" w:hAnsi="Arial"/>
-          <w:sz w:val="20"/>
-          <w:lang w:val="es-CO"/>
+          <w:sz w:val="24"/>
+          <w:szCs w:val="24"/>
+          <w:lang w:val="es-ES_tradnl"/>
+        </w:rPr>
+      </w:pPr>
+      <w:r>
+        <w:rPr>
+          <w:rFonts w:ascii="Arial" w:hAnsi="Arial"/>
+          <w:sz w:val="24"/>
+          <w:szCs w:val="24"/>
+          <w:lang w:val="es-ES_tradnl"/>
         </w:rPr>
         <w:t>Sexo</w:t>
       </w:r>
       <w:r>
         <w:rPr>
           <w:rFonts w:ascii="Arial" w:hAnsi="Arial"/>
-          <w:sz w:val="20"/>
-          <w:lang w:val="es-CO"/>
+          <w:sz w:val="24"/>
+          <w:szCs w:val="24"/>
+          <w:lang w:val="es-ES_tradnl"/>
         </w:rPr>
         <w:t>:</w:t>
       </w:r>
       <w:r>
         <w:rPr>
           <w:rFonts w:ascii="Arial" w:hAnsi="Arial"/>
-          <w:sz w:val="20"/>
-          <w:lang w:val="es-CO"/>
+          <w:sz w:val="24"/>
+          <w:szCs w:val="24"/>
+          <w:lang w:val="es-ES_tradnl"/>
         </w:rPr>
         <w:t xml:space="preserve"> </w:t>
       </w:r>
       <w:r>
         <w:rPr>
           <w:rFonts w:ascii="Arial" w:hAnsi="Arial"/>
-          <w:sz w:val="20"/>
-          <w:lang w:val="es-CO"/>
+          <w:sz w:val="24"/>
+          <w:szCs w:val="24"/>
+          <w:lang w:val="es-ES_tradnl"/>
         </w:rPr>
         <w:t>m</w:t>
       </w:r>
@@ -2416,15 +2143,17 @@
         <w:ind w:left="1440"/>
         <w:rPr>
           <w:rFonts w:ascii="Arial" w:hAnsi="Arial"/>
-          <w:sz w:val="20"/>
-          <w:lang w:val="es-CO"/>
-        </w:rPr>
-      </w:pPr>
-      <w:r>
-        <w:rPr>
-          <w:rFonts w:ascii="Arial" w:hAnsi="Arial"/>
-          <w:sz w:val="20"/>
-          <w:lang w:val="es-CO"/>
+          <w:sz w:val="24"/>
+          <w:szCs w:val="24"/>
+          <w:lang w:val="es-ES_tradnl"/>
+        </w:rPr>
+      </w:pPr>
+      <w:r>
+        <w:rPr>
+          <w:rFonts w:ascii="Arial" w:hAnsi="Arial"/>
+          <w:sz w:val="24"/>
+          <w:szCs w:val="24"/>
+          <w:lang w:val="es-ES_tradnl"/>
         </w:rPr>
         <w:t>Edad:6</w:t>
       </w:r>
@@ -2436,39 +2165,44 @@
         <w:ind w:left="1440"/>
         <w:rPr>
           <w:rFonts w:ascii="Arial" w:hAnsi="Arial"/>
-          <w:sz w:val="20"/>
-          <w:lang w:val="es-CO"/>
-        </w:rPr>
-      </w:pPr>
-      <w:r>
-        <w:rPr>
-          <w:rFonts w:ascii="Arial" w:hAnsi="Arial"/>
-          <w:sz w:val="20"/>
-          <w:lang w:val="es-CO"/>
+          <w:sz w:val="24"/>
+          <w:szCs w:val="24"/>
+          <w:lang w:val="es-ES_tradnl"/>
+        </w:rPr>
+      </w:pPr>
+      <w:r>
+        <w:rPr>
+          <w:rFonts w:ascii="Arial" w:hAnsi="Arial"/>
+          <w:sz w:val="24"/>
+          <w:szCs w:val="24"/>
+          <w:lang w:val="es-ES_tradnl"/>
         </w:rPr>
         <w:t>Color</w:t>
       </w:r>
       <w:r>
         <w:rPr>
           <w:rFonts w:ascii="Arial" w:hAnsi="Arial"/>
-          <w:sz w:val="20"/>
-          <w:lang w:val="es-CO"/>
+          <w:sz w:val="24"/>
+          <w:szCs w:val="24"/>
+          <w:lang w:val="es-ES_tradnl"/>
         </w:rPr>
         <w:t>:</w:t>
       </w:r>
       <w:r>
         <w:rPr>
           <w:rFonts w:ascii="Arial" w:hAnsi="Arial"/>
-          <w:sz w:val="20"/>
-          <w:lang w:val="es-CO"/>
+          <w:sz w:val="24"/>
+          <w:szCs w:val="24"/>
+          <w:lang w:val="es-ES_tradnl"/>
         </w:rPr>
         <w:t xml:space="preserve"> </w:t>
       </w:r>
       <w:r>
         <w:rPr>
           <w:rFonts w:ascii="Arial" w:hAnsi="Arial"/>
-          <w:sz w:val="20"/>
-          <w:lang w:val="es-CO"/>
+          <w:sz w:val="24"/>
+          <w:szCs w:val="24"/>
+          <w:lang w:val="es-ES_tradnl"/>
         </w:rPr>
         <w:t>negro</w:t>
       </w:r>
@@ -2480,24 +2214,27 @@
         <w:rPr>
           <w:rFonts w:ascii="Arial" w:hAnsi="Arial"/>
           <w:color w:val="0000FF"/>
-          <w:sz w:val="20"/>
-          <w:lang w:val="es-CO"/>
-        </w:rPr>
-      </w:pPr>
-      <w:r>
-        <w:rPr>
-          <w:rFonts w:ascii="Arial" w:hAnsi="Arial"/>
-          <w:sz w:val="20"/>
+          <w:sz w:val="24"/>
+          <w:szCs w:val="24"/>
+          <w:lang w:val="es-ES_tradnl"/>
+        </w:rPr>
+      </w:pPr>
+      <w:r>
+        <w:rPr>
+          <w:rFonts w:ascii="Arial" w:hAnsi="Arial"/>
+          <w:sz w:val="24"/>
+          <w:szCs w:val="24"/>
           <w:u w:val="single"/>
-          <w:lang w:val="es-CO"/>
+          <w:lang w:val="es-ES_tradnl"/>
         </w:rPr>
         <w:t>Resultados esperados</w:t>
       </w:r>
       <w:r>
         <w:rPr>
           <w:rFonts w:ascii="Arial" w:hAnsi="Arial"/>
-          <w:sz w:val="20"/>
-          <w:lang w:val="es-CO"/>
+          <w:sz w:val="24"/>
+          <w:szCs w:val="24"/>
+          <w:lang w:val="es-ES_tradnl"/>
         </w:rPr>
         <w:t xml:space="preserve">: </w:t>
       </w:r>
@@ -2510,8 +2247,9 @@
         <w:rPr>
           <w:rFonts w:ascii="Arial" w:hAnsi="Arial"/>
           <w:color w:val="0000FF"/>
-          <w:sz w:val="20"/>
-          <w:lang w:val="es-CO"/>
+          <w:sz w:val="24"/>
+          <w:szCs w:val="24"/>
+          <w:lang w:val="es-ES_tradnl"/>
         </w:rPr>
       </w:pPr>
     </w:p>
@@ -2522,15 +2260,17 @@
         <w:ind w:left="720"/>
         <w:rPr>
           <w:rFonts w:ascii="Arial" w:hAnsi="Arial"/>
-          <w:sz w:val="20"/>
-          <w:lang w:val="es-CO"/>
-        </w:rPr>
-      </w:pPr>
-      <w:r>
-        <w:rPr>
-          <w:rFonts w:ascii="Arial" w:hAnsi="Arial"/>
-          <w:sz w:val="20"/>
-          <w:lang w:val="es-CO"/>
+          <w:sz w:val="24"/>
+          <w:szCs w:val="24"/>
+          <w:lang w:val="es-ES_tradnl"/>
+        </w:rPr>
+      </w:pPr>
+      <w:r>
+        <w:rPr>
+          <w:rFonts w:ascii="Arial" w:hAnsi="Arial"/>
+          <w:sz w:val="24"/>
+          <w:szCs w:val="24"/>
+          <w:lang w:val="es-ES_tradnl"/>
         </w:rPr>
         <w:t>Pantalla:</w:t>
       </w:r>
@@ -2542,31 +2282,35 @@
         <w:ind w:left="1440"/>
         <w:rPr>
           <w:rFonts w:ascii="Arial" w:hAnsi="Arial"/>
-          <w:sz w:val="20"/>
-          <w:lang w:val="es-CO"/>
-        </w:rPr>
-      </w:pPr>
-      <w:r>
-        <w:rPr>
-          <w:rFonts w:ascii="Arial" w:hAnsi="Arial"/>
-          <w:sz w:val="20"/>
-          <w:lang w:val="es-CO"/>
+          <w:sz w:val="24"/>
+          <w:szCs w:val="24"/>
+          <w:lang w:val="es-ES_tradnl"/>
+        </w:rPr>
+      </w:pPr>
+      <w:r>
+        <w:rPr>
+          <w:rFonts w:ascii="Arial" w:hAnsi="Arial"/>
+          <w:sz w:val="24"/>
+          <w:szCs w:val="24"/>
+          <w:lang w:val="es-ES_tradnl"/>
         </w:rPr>
         <w:t xml:space="preserve">Mensaje : “El </w:t>
       </w:r>
       <w:r>
         <w:rPr>
           <w:rFonts w:ascii="Arial" w:hAnsi="Arial"/>
-          <w:sz w:val="20"/>
-          <w:lang w:val="es-CO"/>
+          <w:sz w:val="24"/>
+          <w:szCs w:val="24"/>
+          <w:lang w:val="es-ES_tradnl"/>
         </w:rPr>
         <w:t>paciente</w:t>
       </w:r>
       <w:r>
         <w:rPr>
           <w:rFonts w:ascii="Arial" w:hAnsi="Arial"/>
-          <w:sz w:val="20"/>
-          <w:lang w:val="es-CO"/>
+          <w:sz w:val="24"/>
+          <w:szCs w:val="24"/>
+          <w:lang w:val="es-ES_tradnl"/>
         </w:rPr>
         <w:t xml:space="preserve"> se registró exitosamente”</w:t>
       </w:r>
@@ -2578,9 +2322,9 @@
         <w:rPr>
           <w:rFonts w:ascii="Arial" w:hAnsi="Arial"/>
           <w:color w:val="0000FF"/>
-          <w:sz w:val="28"/>
-          <w:szCs w:val="28"/>
-          <w:lang w:val="es-CO"/>
+          <w:sz w:val="24"/>
+          <w:szCs w:val="24"/>
+          <w:lang w:val="es-ES_tradnl"/>
         </w:rPr>
       </w:pPr>
     </w:p>
@@ -2593,7 +2337,7 @@
           <w:b/>
           <w:sz w:val="24"/>
           <w:szCs w:val="24"/>
-          <w:lang w:val="es-CO"/>
+          <w:lang w:val="es-ES_tradnl"/>
         </w:rPr>
       </w:pPr>
     </w:p>
@@ -2606,7 +2350,7 @@
           <w:b/>
           <w:sz w:val="24"/>
           <w:szCs w:val="24"/>
-          <w:lang w:val="es-CO"/>
+          <w:lang w:val="es-ES_tradnl"/>
         </w:rPr>
       </w:pPr>
     </w:p>
@@ -2619,7 +2363,7 @@
           <w:b/>
           <w:sz w:val="24"/>
           <w:szCs w:val="24"/>
-          <w:lang w:val="es-CO"/>
+          <w:lang w:val="es-ES_tradnl"/>
         </w:rPr>
       </w:pPr>
       <w:r>
@@ -2628,9 +2372,8 @@
           <w:b/>
           <w:sz w:val="24"/>
           <w:szCs w:val="24"/>
-          <w:lang w:val="es-CO"/>
-        </w:rPr>
-        <w:lastRenderedPageBreak/>
+          <w:lang w:val="es-ES_tradnl"/>
+        </w:rPr>
         <w:t>CP- Registrar P</w:t>
       </w:r>
       <w:r>
@@ -2639,7 +2382,7 @@
           <w:b/>
           <w:sz w:val="24"/>
           <w:szCs w:val="24"/>
-          <w:lang w:val="es-CO"/>
+          <w:lang w:val="es-ES_tradnl"/>
         </w:rPr>
         <w:t>aciente</w:t>
       </w:r>
@@ -2649,7 +2392,7 @@
           <w:b/>
           <w:sz w:val="24"/>
           <w:szCs w:val="24"/>
-          <w:lang w:val="es-CO"/>
+          <w:lang w:val="es-ES_tradnl"/>
         </w:rPr>
         <w:t>-</w:t>
       </w:r>
@@ -2659,7 +2402,7 @@
           <w:b/>
           <w:sz w:val="24"/>
           <w:szCs w:val="24"/>
-          <w:lang w:val="es-CO"/>
+          <w:lang w:val="es-ES_tradnl"/>
         </w:rPr>
         <w:t>b</w:t>
       </w:r>
@@ -2669,7 +2412,7 @@
           <w:b/>
           <w:sz w:val="24"/>
           <w:szCs w:val="24"/>
-          <w:lang w:val="es-CO"/>
+          <w:lang w:val="es-ES_tradnl"/>
         </w:rPr>
         <w:t>:</w:t>
       </w:r>
@@ -2680,56 +2423,45 @@
         <w:spacing w:before="0" w:after="0"/>
         <w:rPr>
           <w:rFonts w:ascii="Arial" w:hAnsi="Arial"/>
-          <w:sz w:val="20"/>
-          <w:lang w:val="es-CO"/>
-        </w:rPr>
-      </w:pPr>
-      <w:r>
-        <w:rPr>
-          <w:rFonts w:ascii="Arial" w:hAnsi="Arial"/>
-          <w:sz w:val="20"/>
+          <w:sz w:val="24"/>
+          <w:szCs w:val="24"/>
+          <w:lang w:val="es-ES_tradnl"/>
+        </w:rPr>
+      </w:pPr>
+      <w:r>
+        <w:rPr>
+          <w:rFonts w:ascii="Arial" w:hAnsi="Arial"/>
+          <w:sz w:val="24"/>
+          <w:szCs w:val="24"/>
           <w:u w:val="single"/>
-          <w:lang w:val="es-CO"/>
-        </w:rPr>
-        <w:t>Descripcion</w:t>
-      </w:r>
-      <w:r>
-        <w:rPr>
-          <w:rFonts w:ascii="Arial" w:hAnsi="Arial"/>
-          <w:sz w:val="20"/>
-          <w:lang w:val="es-CO"/>
-        </w:rPr>
-        <w:t>: Regi</w:t>
-      </w:r>
-      <w:r>
-        <w:rPr>
-          <w:rFonts w:ascii="Arial" w:hAnsi="Arial"/>
-          <w:sz w:val="20"/>
-          <w:lang w:val="es-CO"/>
-        </w:rPr>
-        <w:t>s</w:t>
-      </w:r>
-      <w:r>
-        <w:rPr>
-          <w:rFonts w:ascii="Arial" w:hAnsi="Arial"/>
-          <w:sz w:val="20"/>
-          <w:lang w:val="es-CO"/>
-        </w:rPr>
-        <w:t xml:space="preserve">trar un </w:t>
-      </w:r>
-      <w:r>
-        <w:rPr>
-          <w:rFonts w:ascii="Arial" w:hAnsi="Arial"/>
-          <w:sz w:val="20"/>
-          <w:lang w:val="es-CO"/>
+          <w:lang w:val="es-ES_tradnl"/>
+        </w:rPr>
+        <w:t>Descripción</w:t>
+      </w:r>
+      <w:r>
+        <w:rPr>
+          <w:rFonts w:ascii="Arial" w:hAnsi="Arial"/>
+          <w:sz w:val="24"/>
+          <w:szCs w:val="24"/>
+          <w:lang w:val="es-ES_tradnl"/>
+        </w:rPr>
+        <w:t xml:space="preserve">: Registrar un </w:t>
+      </w:r>
+      <w:r>
+        <w:rPr>
+          <w:rFonts w:ascii="Arial" w:hAnsi="Arial"/>
+          <w:sz w:val="24"/>
+          <w:szCs w:val="24"/>
+          <w:lang w:val="es-ES_tradnl"/>
         </w:rPr>
         <w:t>paciente con un propietario no existente en la base de datos</w:t>
       </w:r>
       <w:r>
         <w:rPr>
           <w:rFonts w:ascii="Arial" w:hAnsi="Arial"/>
-          <w:sz w:val="20"/>
-          <w:lang w:val="es-CO"/>
+          <w:sz w:val="24"/>
+          <w:szCs w:val="24"/>
+          <w:lang w:val="es-ES_tradnl"/>
         </w:rPr>
         <w:t xml:space="preserve"> </w:t>
       </w:r>
@@ -2740,83 +2472,39 @@
         <w:spacing w:before="0" w:after="0"/>
         <w:rPr>
           <w:rFonts w:ascii="Arial" w:hAnsi="Arial"/>
-          <w:sz w:val="20"/>
+          <w:sz w:val="24"/>
+          <w:szCs w:val="24"/>
           <w:u w:val="single"/>
-          <w:lang w:val="es-CO"/>
-        </w:rPr>
-      </w:pPr>
-      <w:r>
-        <w:rPr>
-          <w:rFonts w:ascii="Arial" w:hAnsi="Arial"/>
-          <w:sz w:val="20"/>
+          <w:lang w:val="es-ES_tradnl"/>
+        </w:rPr>
+      </w:pPr>
+      <w:r>
+        <w:rPr>
+          <w:rFonts w:ascii="Arial" w:hAnsi="Arial"/>
+          <w:sz w:val="24"/>
+          <w:szCs w:val="24"/>
           <w:u w:val="single"/>
-          <w:lang w:val="es-CO"/>
+          <w:lang w:val="es-ES_tradnl"/>
         </w:rPr>
         <w:t>Precondiciones</w:t>
       </w:r>
       <w:r>
         <w:rPr>
           <w:rFonts w:ascii="Arial" w:hAnsi="Arial"/>
-          <w:sz w:val="20"/>
-          <w:lang w:val="es-CO"/>
+          <w:sz w:val="24"/>
+          <w:szCs w:val="24"/>
+          <w:lang w:val="es-ES_tradnl"/>
         </w:rPr>
         <w:t xml:space="preserve">: </w:t>
       </w:r>
       <w:r>
         <w:rPr>
           <w:rFonts w:ascii="Arial" w:hAnsi="Arial"/>
-          <w:sz w:val="20"/>
-          <w:lang w:val="es-CO"/>
-        </w:rPr>
-        <w:t xml:space="preserve">se tiene una </w:t>
-      </w:r>
-      <w:r>
-        <w:rPr>
-          <w:rFonts w:ascii="Arial" w:hAnsi="Arial"/>
-          <w:sz w:val="20"/>
-          <w:lang w:val="es-CO"/>
-        </w:rPr>
-        <w:t>tabla</w:t>
-      </w:r>
-      <w:r>
-        <w:rPr>
-          <w:rFonts w:ascii="Arial" w:hAnsi="Arial"/>
-          <w:sz w:val="20"/>
-          <w:lang w:val="es-CO"/>
-        </w:rPr>
-        <w:t xml:space="preserve"> en la base de datos llamada </w:t>
-      </w:r>
-      <w:r>
-        <w:rPr>
-          <w:rFonts w:ascii="Arial" w:hAnsi="Arial"/>
-          <w:sz w:val="20"/>
-          <w:lang w:val="es-CO"/>
-        </w:rPr>
-        <w:t xml:space="preserve">pacientes y una llamada </w:t>
-      </w:r>
-      <w:r>
-        <w:rPr>
-          <w:rFonts w:ascii="Arial" w:hAnsi="Arial"/>
-          <w:sz w:val="20"/>
-          <w:lang w:val="es-CO"/>
-        </w:rPr>
-        <w:t>propietarios en la cual no existe ningún registro con cedula</w:t>
-      </w:r>
-      <w:r>
-        <w:rPr>
-          <w:rFonts w:ascii="Arial" w:hAnsi="Arial"/>
-          <w:sz w:val="20"/>
-          <w:lang w:val="es-CO"/>
-        </w:rPr>
-        <w:t xml:space="preserve"> </w:t>
-      </w:r>
-      <w:r>
-        <w:rPr>
-          <w:rFonts w:ascii="Arial" w:hAnsi="Arial"/>
-          <w:sz w:val="20"/>
-          <w:lang w:val="es-CO"/>
-        </w:rPr>
-        <w:t>23456789</w:t>
+          <w:sz w:val="24"/>
+          <w:szCs w:val="24"/>
+          <w:lang w:val="es-ES_tradnl"/>
+        </w:rPr>
+        <w:t>se tiene una tabla en la base de datos llamada pacientes y una llamada propietarios en la cual no existe ningún registro con cedula 23456789</w:t>
       </w:r>
     </w:p>
     <w:p>
@@ -2825,24 +2513,27 @@
         <w:spacing w:before="0" w:after="0"/>
         <w:rPr>
           <w:rFonts w:ascii="Arial" w:hAnsi="Arial"/>
-          <w:sz w:val="20"/>
-          <w:lang w:val="es-CO"/>
-        </w:rPr>
-      </w:pPr>
-      <w:r>
-        <w:rPr>
-          <w:rFonts w:ascii="Arial" w:hAnsi="Arial"/>
-          <w:sz w:val="20"/>
+          <w:sz w:val="24"/>
+          <w:szCs w:val="24"/>
+          <w:lang w:val="es-ES_tradnl"/>
+        </w:rPr>
+      </w:pPr>
+      <w:r>
+        <w:rPr>
+          <w:rFonts w:ascii="Arial" w:hAnsi="Arial"/>
+          <w:sz w:val="24"/>
+          <w:szCs w:val="24"/>
           <w:u w:val="single"/>
-          <w:lang w:val="es-CO"/>
+          <w:lang w:val="es-ES_tradnl"/>
         </w:rPr>
         <w:t>Valores de Entrada</w:t>
       </w:r>
       <w:r>
         <w:rPr>
           <w:rFonts w:ascii="Arial" w:hAnsi="Arial"/>
-          <w:sz w:val="20"/>
-          <w:lang w:val="es-CO"/>
+          <w:sz w:val="24"/>
+          <w:szCs w:val="24"/>
+          <w:lang w:val="es-ES_tradnl"/>
         </w:rPr>
         <w:t xml:space="preserve">: </w:t>
       </w:r>
@@ -2854,25 +2545,19 @@
         <w:ind w:left="1440"/>
         <w:rPr>
           <w:rFonts w:ascii="Arial" w:hAnsi="Arial"/>
-          <w:sz w:val="20"/>
-          <w:lang w:val="es-CO"/>
-        </w:rPr>
-      </w:pPr>
-      <w:r>
-        <w:rPr>
-          <w:rFonts w:ascii="Arial" w:hAnsi="Arial"/>
-          <w:sz w:val="20"/>
-          <w:lang w:val="es-CO"/>
-        </w:rPr>
-        <w:t xml:space="preserve">Doc Propietario: </w:t>
-      </w:r>
-      <w:r>
-        <w:rPr>
-          <w:rFonts w:ascii="Arial" w:hAnsi="Arial"/>
-          <w:sz w:val="20"/>
-          <w:lang w:val="es-CO"/>
-        </w:rPr>
-        <w:t>23456789</w:t>
+          <w:sz w:val="24"/>
+          <w:szCs w:val="24"/>
+          <w:lang w:val="es-ES_tradnl"/>
+        </w:rPr>
+      </w:pPr>
+      <w:r>
+        <w:rPr>
+          <w:rFonts w:ascii="Arial" w:hAnsi="Arial"/>
+          <w:sz w:val="24"/>
+          <w:szCs w:val="24"/>
+          <w:lang w:val="es-ES_tradnl"/>
+        </w:rPr>
+        <w:t>Doc Propietario: 23456789</w:t>
       </w:r>
     </w:p>
     <w:p>
@@ -2882,25 +2567,19 @@
         <w:ind w:left="1440"/>
         <w:rPr>
           <w:rFonts w:ascii="Arial" w:hAnsi="Arial"/>
-          <w:sz w:val="20"/>
-          <w:lang w:val="es-CO"/>
-        </w:rPr>
-      </w:pPr>
-      <w:r>
-        <w:rPr>
-          <w:rFonts w:ascii="Arial" w:hAnsi="Arial"/>
-          <w:sz w:val="20"/>
-          <w:lang w:val="es-CO"/>
-        </w:rPr>
-        <w:t xml:space="preserve">Nombre: </w:t>
-      </w:r>
-      <w:r>
-        <w:rPr>
-          <w:rFonts w:ascii="Arial" w:hAnsi="Arial"/>
-          <w:sz w:val="20"/>
-          <w:lang w:val="es-CO"/>
-        </w:rPr>
-        <w:t>pepito</w:t>
+          <w:sz w:val="24"/>
+          <w:szCs w:val="24"/>
+          <w:lang w:val="es-ES_tradnl"/>
+        </w:rPr>
+      </w:pPr>
+      <w:r>
+        <w:rPr>
+          <w:rFonts w:ascii="Arial" w:hAnsi="Arial"/>
+          <w:sz w:val="24"/>
+          <w:szCs w:val="24"/>
+          <w:lang w:val="es-ES_tradnl"/>
+        </w:rPr>
+        <w:t>Nombre: pepito</w:t>
       </w:r>
     </w:p>
     <w:p>
@@ -2910,15 +2589,17 @@
         <w:ind w:left="1440"/>
         <w:rPr>
           <w:rFonts w:ascii="Arial" w:hAnsi="Arial"/>
-          <w:sz w:val="20"/>
-          <w:lang w:val="es-CO"/>
-        </w:rPr>
-      </w:pPr>
-      <w:r>
-        <w:rPr>
-          <w:rFonts w:ascii="Arial" w:hAnsi="Arial"/>
-          <w:sz w:val="20"/>
-          <w:lang w:val="es-CO"/>
+          <w:sz w:val="24"/>
+          <w:szCs w:val="24"/>
+          <w:lang w:val="es-ES_tradnl"/>
+        </w:rPr>
+      </w:pPr>
+      <w:r>
+        <w:rPr>
+          <w:rFonts w:ascii="Arial" w:hAnsi="Arial"/>
+          <w:sz w:val="24"/>
+          <w:szCs w:val="24"/>
+          <w:lang w:val="es-ES_tradnl"/>
         </w:rPr>
         <w:t>Especie: canino</w:t>
       </w:r>
@@ -2930,33 +2611,28 @@
         <w:ind w:left="1440"/>
         <w:rPr>
           <w:rFonts w:ascii="Arial" w:hAnsi="Arial"/>
-          <w:sz w:val="20"/>
-          <w:lang w:val="es-CO"/>
-        </w:rPr>
-      </w:pPr>
-      <w:r>
-        <w:rPr>
-          <w:rFonts w:ascii="Arial" w:hAnsi="Arial"/>
-          <w:sz w:val="20"/>
-          <w:lang w:val="es-CO"/>
-        </w:rPr>
-        <w:t>Raza</w:t>
-      </w:r>
-      <w:r>
-        <w:rPr>
-          <w:rFonts w:ascii="Arial" w:hAnsi="Arial"/>
-          <w:sz w:val="20"/>
-          <w:lang w:val="es-CO"/>
-        </w:rPr>
-        <w:t xml:space="preserve">:   </w:t>
-      </w:r>
-      <w:r>
-        <w:rPr>
-          <w:rFonts w:ascii="Arial" w:hAnsi="Arial"/>
-          <w:sz w:val="20"/>
-          <w:lang w:val="es-CO"/>
-        </w:rPr>
-        <w:t>beagle</w:t>
+          <w:sz w:val="24"/>
+          <w:szCs w:val="24"/>
+          <w:lang w:val="es-ES_tradnl"/>
+        </w:rPr>
+      </w:pPr>
+      <w:r>
+        <w:rPr>
+          <w:rFonts w:ascii="Arial" w:hAnsi="Arial"/>
+          <w:sz w:val="24"/>
+          <w:szCs w:val="24"/>
+          <w:lang w:val="es-ES_tradnl"/>
+        </w:rPr>
+        <w:t xml:space="preserve">Raza:   </w:t>
+      </w:r>
+      <w:r>
+        <w:rPr>
+          <w:rFonts w:ascii="Arial" w:hAnsi="Arial"/>
+          <w:sz w:val="24"/>
+          <w:szCs w:val="24"/>
+          <w:lang w:val="es-ES_tradnl"/>
+        </w:rPr>
+        <w:t>Beagle</w:t>
       </w:r>
     </w:p>
     <w:p>
@@ -2966,33 +2642,19 @@
         <w:ind w:left="1440"/>
         <w:rPr>
           <w:rFonts w:ascii="Arial" w:hAnsi="Arial"/>
-          <w:sz w:val="20"/>
-          <w:lang w:val="es-CO"/>
-        </w:rPr>
-      </w:pPr>
-      <w:r>
-        <w:rPr>
-          <w:rFonts w:ascii="Arial" w:hAnsi="Arial"/>
-          <w:sz w:val="20"/>
-          <w:lang w:val="es-CO"/>
-        </w:rPr>
-        <w:t>Sexo</w:t>
-      </w:r>
-      <w:r>
-        <w:rPr>
-          <w:rFonts w:ascii="Arial" w:hAnsi="Arial"/>
-          <w:sz w:val="20"/>
-          <w:lang w:val="es-CO"/>
-        </w:rPr>
-        <w:t xml:space="preserve">: </w:t>
-      </w:r>
-      <w:r>
-        <w:rPr>
-          <w:rFonts w:ascii="Arial" w:hAnsi="Arial"/>
-          <w:sz w:val="20"/>
-          <w:lang w:val="es-CO"/>
-        </w:rPr>
-        <w:t>m</w:t>
+          <w:sz w:val="24"/>
+          <w:szCs w:val="24"/>
+          <w:lang w:val="es-ES_tradnl"/>
+        </w:rPr>
+      </w:pPr>
+      <w:r>
+        <w:rPr>
+          <w:rFonts w:ascii="Arial" w:hAnsi="Arial"/>
+          <w:sz w:val="24"/>
+          <w:szCs w:val="24"/>
+          <w:lang w:val="es-ES_tradnl"/>
+        </w:rPr>
+        <w:t>Sexo: m</w:t>
       </w:r>
     </w:p>
     <w:p>
@@ -3002,15 +2664,17 @@
         <w:ind w:left="1440"/>
         <w:rPr>
           <w:rFonts w:ascii="Arial" w:hAnsi="Arial"/>
-          <w:sz w:val="20"/>
-          <w:lang w:val="es-CO"/>
-        </w:rPr>
-      </w:pPr>
-      <w:r>
-        <w:rPr>
-          <w:rFonts w:ascii="Arial" w:hAnsi="Arial"/>
-          <w:sz w:val="20"/>
-          <w:lang w:val="es-CO"/>
+          <w:sz w:val="24"/>
+          <w:szCs w:val="24"/>
+          <w:lang w:val="es-ES_tradnl"/>
+        </w:rPr>
+      </w:pPr>
+      <w:r>
+        <w:rPr>
+          <w:rFonts w:ascii="Arial" w:hAnsi="Arial"/>
+          <w:sz w:val="24"/>
+          <w:szCs w:val="24"/>
+          <w:lang w:val="es-ES_tradnl"/>
         </w:rPr>
         <w:t>Edad 6</w:t>
       </w:r>
@@ -3022,25 +2686,19 @@
         <w:ind w:left="1440"/>
         <w:rPr>
           <w:rFonts w:ascii="Arial" w:hAnsi="Arial"/>
-          <w:sz w:val="20"/>
-          <w:lang w:val="es-CO"/>
-        </w:rPr>
-      </w:pPr>
-      <w:r>
-        <w:rPr>
-          <w:rFonts w:ascii="Arial" w:hAnsi="Arial"/>
-          <w:sz w:val="20"/>
-          <w:lang w:val="es-CO"/>
-        </w:rPr>
-        <w:t xml:space="preserve">Color: </w:t>
-      </w:r>
-      <w:r>
-        <w:rPr>
-          <w:rFonts w:ascii="Arial" w:hAnsi="Arial"/>
-          <w:sz w:val="20"/>
-          <w:lang w:val="es-CO"/>
-        </w:rPr>
-        <w:t>negro</w:t>
+          <w:sz w:val="24"/>
+          <w:szCs w:val="24"/>
+          <w:lang w:val="es-ES_tradnl"/>
+        </w:rPr>
+      </w:pPr>
+      <w:r>
+        <w:rPr>
+          <w:rFonts w:ascii="Arial" w:hAnsi="Arial"/>
+          <w:sz w:val="24"/>
+          <w:szCs w:val="24"/>
+          <w:lang w:val="es-ES_tradnl"/>
+        </w:rPr>
+        <w:t>Color: negro</w:t>
       </w:r>
     </w:p>
     <w:p>
@@ -3050,24 +2708,27 @@
         <w:rPr>
           <w:rFonts w:ascii="Arial" w:hAnsi="Arial"/>
           <w:color w:val="0000FF"/>
-          <w:sz w:val="20"/>
-          <w:lang w:val="es-CO"/>
-        </w:rPr>
-      </w:pPr>
-      <w:r>
-        <w:rPr>
-          <w:rFonts w:ascii="Arial" w:hAnsi="Arial"/>
-          <w:sz w:val="20"/>
+          <w:sz w:val="24"/>
+          <w:szCs w:val="24"/>
+          <w:lang w:val="es-ES_tradnl"/>
+        </w:rPr>
+      </w:pPr>
+      <w:r>
+        <w:rPr>
+          <w:rFonts w:ascii="Arial" w:hAnsi="Arial"/>
+          <w:sz w:val="24"/>
+          <w:szCs w:val="24"/>
           <w:u w:val="single"/>
-          <w:lang w:val="es-CO"/>
+          <w:lang w:val="es-ES_tradnl"/>
         </w:rPr>
         <w:t>Resultados esperados</w:t>
       </w:r>
       <w:r>
         <w:rPr>
           <w:rFonts w:ascii="Arial" w:hAnsi="Arial"/>
-          <w:sz w:val="20"/>
-          <w:lang w:val="es-CO"/>
+          <w:sz w:val="24"/>
+          <w:szCs w:val="24"/>
+          <w:lang w:val="es-ES_tradnl"/>
         </w:rPr>
         <w:t xml:space="preserve">: </w:t>
       </w:r>
@@ -3080,8 +2741,9 @@
         <w:rPr>
           <w:rFonts w:ascii="Arial" w:hAnsi="Arial"/>
           <w:color w:val="0000FF"/>
-          <w:sz w:val="20"/>
-          <w:lang w:val="es-CO"/>
+          <w:sz w:val="24"/>
+          <w:szCs w:val="24"/>
+          <w:lang w:val="es-ES_tradnl"/>
         </w:rPr>
       </w:pPr>
     </w:p>
@@ -3092,15 +2754,17 @@
         <w:ind w:left="720"/>
         <w:rPr>
           <w:rFonts w:ascii="Arial" w:hAnsi="Arial"/>
-          <w:sz w:val="20"/>
-          <w:lang w:val="es-CO"/>
-        </w:rPr>
-      </w:pPr>
-      <w:r>
-        <w:rPr>
-          <w:rFonts w:ascii="Arial" w:hAnsi="Arial"/>
-          <w:sz w:val="20"/>
-          <w:lang w:val="es-CO"/>
+          <w:sz w:val="24"/>
+          <w:szCs w:val="24"/>
+          <w:lang w:val="es-ES_tradnl"/>
+        </w:rPr>
+      </w:pPr>
+      <w:r>
+        <w:rPr>
+          <w:rFonts w:ascii="Arial" w:hAnsi="Arial"/>
+          <w:sz w:val="24"/>
+          <w:szCs w:val="24"/>
+          <w:lang w:val="es-ES_tradnl"/>
         </w:rPr>
         <w:t>Pantalla:</w:t>
       </w:r>
@@ -3112,31 +2776,35 @@
         <w:ind w:left="1440"/>
         <w:rPr>
           <w:rFonts w:ascii="Arial" w:hAnsi="Arial"/>
-          <w:sz w:val="20"/>
-          <w:lang w:val="es-CO"/>
-        </w:rPr>
-      </w:pPr>
-      <w:r>
-        <w:rPr>
-          <w:rFonts w:ascii="Arial" w:hAnsi="Arial"/>
-          <w:sz w:val="20"/>
-          <w:lang w:val="es-CO"/>
+          <w:sz w:val="24"/>
+          <w:szCs w:val="24"/>
+          <w:lang w:val="es-ES_tradnl"/>
+        </w:rPr>
+      </w:pPr>
+      <w:r>
+        <w:rPr>
+          <w:rFonts w:ascii="Arial" w:hAnsi="Arial"/>
+          <w:sz w:val="24"/>
+          <w:szCs w:val="24"/>
+          <w:lang w:val="es-ES_tradnl"/>
         </w:rPr>
         <w:t>Mensaje : “</w:t>
       </w:r>
       <w:r>
         <w:rPr>
           <w:rFonts w:ascii="Arial" w:hAnsi="Arial"/>
-          <w:sz w:val="20"/>
-          <w:lang w:val="es-CO"/>
+          <w:sz w:val="24"/>
+          <w:szCs w:val="24"/>
+          <w:lang w:val="es-ES_tradnl"/>
         </w:rPr>
         <w:t>La cedula de propietario no está registrada en el sistema</w:t>
       </w:r>
       <w:r>
         <w:rPr>
           <w:rFonts w:ascii="Arial" w:hAnsi="Arial"/>
-          <w:sz w:val="20"/>
-          <w:lang w:val="es-CO"/>
+          <w:sz w:val="24"/>
+          <w:szCs w:val="24"/>
+          <w:lang w:val="es-ES_tradnl"/>
         </w:rPr>
         <w:t>”</w:t>
       </w:r>
@@ -3148,8 +2816,9 @@
         <w:ind w:left="1440"/>
         <w:rPr>
           <w:rFonts w:ascii="Arial" w:hAnsi="Arial"/>
-          <w:sz w:val="20"/>
-          <w:lang w:val="es-CO"/>
+          <w:sz w:val="24"/>
+          <w:szCs w:val="24"/>
+          <w:lang w:val="es-ES_tradnl"/>
         </w:rPr>
       </w:pPr>
     </w:p>
@@ -3161,9 +2830,9 @@
         <w:rPr>
           <w:rFonts w:ascii="Arial" w:hAnsi="Arial"/>
           <w:color w:val="0000FF"/>
-          <w:sz w:val="28"/>
-          <w:szCs w:val="28"/>
-          <w:lang w:val="es-CO"/>
+          <w:sz w:val="24"/>
+          <w:szCs w:val="24"/>
+          <w:lang w:val="es-ES_tradnl"/>
         </w:rPr>
       </w:pPr>
     </w:p>
@@ -3176,7 +2845,7 @@
           <w:b/>
           <w:sz w:val="24"/>
           <w:szCs w:val="24"/>
-          <w:lang w:val="es-CO"/>
+          <w:lang w:val="es-ES_tradnl"/>
         </w:rPr>
       </w:pPr>
       <w:r>
@@ -3185,49 +2854,9 @@
           <w:b/>
           <w:sz w:val="24"/>
           <w:szCs w:val="24"/>
-          <w:lang w:val="es-CO"/>
-        </w:rPr>
-        <w:t>CP- Registrar P</w:t>
-      </w:r>
-      <w:r>
-        <w:rPr>
-          <w:rFonts w:ascii="Arial" w:hAnsi="Arial"/>
-          <w:b/>
-          <w:sz w:val="24"/>
-          <w:szCs w:val="24"/>
-          <w:lang w:val="es-CO"/>
-        </w:rPr>
-        <w:t>aciente</w:t>
-      </w:r>
-      <w:r>
-        <w:rPr>
-          <w:rFonts w:ascii="Arial" w:hAnsi="Arial"/>
-          <w:b/>
-          <w:sz w:val="24"/>
-          <w:szCs w:val="24"/>
-          <w:lang w:val="es-CO"/>
-        </w:rPr>
-        <w:t>-</w:t>
-      </w:r>
-      <w:r>
-        <w:rPr>
-          <w:rFonts w:ascii="Arial" w:hAnsi="Arial"/>
-          <w:b/>
-          <w:sz w:val="24"/>
-          <w:szCs w:val="24"/>
-          <w:lang w:val="es-CO"/>
-        </w:rPr>
-        <w:t>i</w:t>
-      </w:r>
-      <w:r>
-        <w:rPr>
-          <w:rFonts w:ascii="Arial" w:hAnsi="Arial"/>
-          <w:b/>
-          <w:sz w:val="24"/>
-          <w:szCs w:val="24"/>
-          <w:lang w:val="es-CO"/>
-        </w:rPr>
-        <w:t>:</w:t>
+          <w:lang w:val="es-ES_tradnl"/>
+        </w:rPr>
+        <w:t>CP- Registrar Paciente-i:</w:t>
       </w:r>
     </w:p>
     <w:p>
@@ -3236,50 +2865,29 @@
         <w:spacing w:before="0" w:after="0"/>
         <w:rPr>
           <w:rFonts w:ascii="Arial" w:hAnsi="Arial"/>
-          <w:sz w:val="20"/>
-          <w:lang w:val="es-CO"/>
-        </w:rPr>
-      </w:pPr>
-      <w:r>
-        <w:rPr>
-          <w:rFonts w:ascii="Arial" w:hAnsi="Arial"/>
-          <w:sz w:val="20"/>
+          <w:sz w:val="24"/>
+          <w:szCs w:val="24"/>
+          <w:lang w:val="es-ES_tradnl"/>
+        </w:rPr>
+      </w:pPr>
+      <w:r>
+        <w:rPr>
+          <w:rFonts w:ascii="Arial" w:hAnsi="Arial"/>
+          <w:sz w:val="24"/>
+          <w:szCs w:val="24"/>
           <w:u w:val="single"/>
-          <w:lang w:val="es-CO"/>
-        </w:rPr>
-        <w:t>Descripcion</w:t>
-      </w:r>
-      <w:r>
-        <w:rPr>
-          <w:rFonts w:ascii="Arial" w:hAnsi="Arial"/>
-          <w:sz w:val="20"/>
-          <w:lang w:val="es-CO"/>
-        </w:rPr>
-        <w:t>: Regi</w:t>
-      </w:r>
-      <w:r>
-        <w:rPr>
-          <w:rFonts w:ascii="Arial" w:hAnsi="Arial"/>
-          <w:sz w:val="20"/>
-          <w:lang w:val="es-CO"/>
-        </w:rPr>
-        <w:t>s</w:t>
-      </w:r>
-      <w:r>
-        <w:rPr>
-          <w:rFonts w:ascii="Arial" w:hAnsi="Arial"/>
-          <w:sz w:val="20"/>
-          <w:lang w:val="es-CO"/>
-        </w:rPr>
-        <w:t xml:space="preserve">trar un </w:t>
-      </w:r>
-      <w:r>
-        <w:rPr>
-          <w:rFonts w:ascii="Arial" w:hAnsi="Arial"/>
-          <w:sz w:val="20"/>
-          <w:lang w:val="es-CO"/>
-        </w:rPr>
-        <w:t>paciente con una edad menor que cero</w:t>
+          <w:lang w:val="es-ES_tradnl"/>
+        </w:rPr>
+        <w:t>Descripción</w:t>
+      </w:r>
+      <w:r>
+        <w:rPr>
+          <w:rFonts w:ascii="Arial" w:hAnsi="Arial"/>
+          <w:sz w:val="24"/>
+          <w:szCs w:val="24"/>
+          <w:lang w:val="es-ES_tradnl"/>
+        </w:rPr>
+        <w:t>: Registrar un paciente con una edad menor que cero</w:t>
       </w:r>
     </w:p>
     <w:p>
@@ -3288,58 +2896,29 @@
         <w:spacing w:before="0" w:after="0"/>
         <w:rPr>
           <w:rFonts w:ascii="Arial" w:hAnsi="Arial"/>
-          <w:sz w:val="20"/>
-          <w:lang w:val="es-CO"/>
-        </w:rPr>
-      </w:pPr>
-      <w:r>
-        <w:rPr>
-          <w:rFonts w:ascii="Arial" w:hAnsi="Arial"/>
-          <w:sz w:val="20"/>
+          <w:sz w:val="24"/>
+          <w:szCs w:val="24"/>
+          <w:lang w:val="es-ES_tradnl"/>
+        </w:rPr>
+      </w:pPr>
+      <w:r>
+        <w:rPr>
+          <w:rFonts w:ascii="Arial" w:hAnsi="Arial"/>
+          <w:sz w:val="24"/>
+          <w:szCs w:val="24"/>
           <w:u w:val="single"/>
-          <w:lang w:val="es-CO"/>
+          <w:lang w:val="es-ES_tradnl"/>
         </w:rPr>
         <w:t>Precondiciones</w:t>
       </w:r>
       <w:r>
         <w:rPr>
           <w:rFonts w:ascii="Arial" w:hAnsi="Arial"/>
-          <w:sz w:val="20"/>
-          <w:lang w:val="es-CO"/>
-        </w:rPr>
-        <w:t xml:space="preserve">: se tiene una </w:t>
-      </w:r>
-      <w:r>
-        <w:rPr>
-          <w:rFonts w:ascii="Arial" w:hAnsi="Arial"/>
-          <w:sz w:val="20"/>
-          <w:lang w:val="es-CO"/>
-        </w:rPr>
-        <w:t>tabla</w:t>
-      </w:r>
-      <w:r>
-        <w:rPr>
-          <w:rFonts w:ascii="Arial" w:hAnsi="Arial"/>
-          <w:sz w:val="20"/>
-          <w:lang w:val="es-CO"/>
-        </w:rPr>
-        <w:t xml:space="preserve"> en la base de datos llamada </w:t>
-      </w:r>
-      <w:r>
-        <w:rPr>
-          <w:rFonts w:ascii="Arial" w:hAnsi="Arial"/>
-          <w:sz w:val="20"/>
-          <w:lang w:val="es-CO"/>
-        </w:rPr>
-        <w:t xml:space="preserve">pacientes y una llamada propietarios que tiene registrado un propietario con cedula </w:t>
-      </w:r>
-      <w:r>
-        <w:rPr>
-          <w:rFonts w:ascii="Arial" w:hAnsi="Arial"/>
-          <w:sz w:val="20"/>
-          <w:lang w:val="es-CO"/>
-        </w:rPr>
-        <w:t>23456789</w:t>
+          <w:sz w:val="24"/>
+          <w:szCs w:val="24"/>
+          <w:lang w:val="es-ES_tradnl"/>
+        </w:rPr>
+        <w:t>: se tiene una tabla en la base de datos llamada pacientes y una llamada propietarios que tiene registrado un propietario con cedula 23456789</w:t>
       </w:r>
     </w:p>
     <w:p>
@@ -3348,24 +2927,27 @@
         <w:spacing w:before="0" w:after="0"/>
         <w:rPr>
           <w:rFonts w:ascii="Arial" w:hAnsi="Arial"/>
-          <w:sz w:val="20"/>
-          <w:lang w:val="es-CO"/>
-        </w:rPr>
-      </w:pPr>
-      <w:r>
-        <w:rPr>
-          <w:rFonts w:ascii="Arial" w:hAnsi="Arial"/>
-          <w:sz w:val="20"/>
+          <w:sz w:val="24"/>
+          <w:szCs w:val="24"/>
+          <w:lang w:val="es-ES_tradnl"/>
+        </w:rPr>
+      </w:pPr>
+      <w:r>
+        <w:rPr>
+          <w:rFonts w:ascii="Arial" w:hAnsi="Arial"/>
+          <w:sz w:val="24"/>
+          <w:szCs w:val="24"/>
           <w:u w:val="single"/>
-          <w:lang w:val="es-CO"/>
+          <w:lang w:val="es-ES_tradnl"/>
         </w:rPr>
         <w:t>Valores de Entrada</w:t>
       </w:r>
       <w:r>
         <w:rPr>
           <w:rFonts w:ascii="Arial" w:hAnsi="Arial"/>
-          <w:sz w:val="20"/>
-          <w:lang w:val="es-CO"/>
+          <w:sz w:val="24"/>
+          <w:szCs w:val="24"/>
+          <w:lang w:val="es-ES_tradnl"/>
         </w:rPr>
         <w:t xml:space="preserve">: </w:t>
       </w:r>
@@ -3377,25 +2959,19 @@
         <w:ind w:left="1440"/>
         <w:rPr>
           <w:rFonts w:ascii="Arial" w:hAnsi="Arial"/>
-          <w:sz w:val="20"/>
-          <w:lang w:val="es-CO"/>
-        </w:rPr>
-      </w:pPr>
-      <w:r>
-        <w:rPr>
-          <w:rFonts w:ascii="Arial" w:hAnsi="Arial"/>
-          <w:sz w:val="20"/>
-          <w:lang w:val="es-CO"/>
-        </w:rPr>
-        <w:t xml:space="preserve">Doc Propietario: </w:t>
-      </w:r>
-      <w:r>
-        <w:rPr>
-          <w:rFonts w:ascii="Arial" w:hAnsi="Arial"/>
-          <w:sz w:val="20"/>
-          <w:lang w:val="es-CO"/>
-        </w:rPr>
-        <w:t>23456789</w:t>
+          <w:sz w:val="24"/>
+          <w:szCs w:val="24"/>
+          <w:lang w:val="es-ES_tradnl"/>
+        </w:rPr>
+      </w:pPr>
+      <w:r>
+        <w:rPr>
+          <w:rFonts w:ascii="Arial" w:hAnsi="Arial"/>
+          <w:sz w:val="24"/>
+          <w:szCs w:val="24"/>
+          <w:lang w:val="es-ES_tradnl"/>
+        </w:rPr>
+        <w:t>Doc Propietario: 23456789</w:t>
       </w:r>
     </w:p>
     <w:p>
@@ -3405,25 +2981,19 @@
         <w:ind w:left="1440"/>
         <w:rPr>
           <w:rFonts w:ascii="Arial" w:hAnsi="Arial"/>
-          <w:sz w:val="20"/>
-          <w:lang w:val="es-CO"/>
-        </w:rPr>
-      </w:pPr>
-      <w:r>
-        <w:rPr>
-          <w:rFonts w:ascii="Arial" w:hAnsi="Arial"/>
-          <w:sz w:val="20"/>
-          <w:lang w:val="es-CO"/>
-        </w:rPr>
-        <w:t xml:space="preserve">Nombre: </w:t>
-      </w:r>
-      <w:r>
-        <w:rPr>
-          <w:rFonts w:ascii="Arial" w:hAnsi="Arial"/>
-          <w:sz w:val="20"/>
-          <w:lang w:val="es-CO"/>
-        </w:rPr>
-        <w:t>pepito</w:t>
+          <w:sz w:val="24"/>
+          <w:szCs w:val="24"/>
+          <w:lang w:val="es-ES_tradnl"/>
+        </w:rPr>
+      </w:pPr>
+      <w:r>
+        <w:rPr>
+          <w:rFonts w:ascii="Arial" w:hAnsi="Arial"/>
+          <w:sz w:val="24"/>
+          <w:szCs w:val="24"/>
+          <w:lang w:val="es-ES_tradnl"/>
+        </w:rPr>
+        <w:t>Nombre: pepito</w:t>
       </w:r>
     </w:p>
     <w:p>
@@ -3433,15 +3003,17 @@
         <w:ind w:left="1440"/>
         <w:rPr>
           <w:rFonts w:ascii="Arial" w:hAnsi="Arial"/>
-          <w:sz w:val="20"/>
-          <w:lang w:val="es-CO"/>
-        </w:rPr>
-      </w:pPr>
-      <w:r>
-        <w:rPr>
-          <w:rFonts w:ascii="Arial" w:hAnsi="Arial"/>
-          <w:sz w:val="20"/>
-          <w:lang w:val="es-CO"/>
+          <w:sz w:val="24"/>
+          <w:szCs w:val="24"/>
+          <w:lang w:val="es-ES_tradnl"/>
+        </w:rPr>
+      </w:pPr>
+      <w:r>
+        <w:rPr>
+          <w:rFonts w:ascii="Arial" w:hAnsi="Arial"/>
+          <w:sz w:val="24"/>
+          <w:szCs w:val="24"/>
+          <w:lang w:val="es-ES_tradnl"/>
         </w:rPr>
         <w:t>Especie: canino</w:t>
       </w:r>
@@ -3453,33 +3025,28 @@
         <w:ind w:left="1440"/>
         <w:rPr>
           <w:rFonts w:ascii="Arial" w:hAnsi="Arial"/>
-          <w:sz w:val="20"/>
-          <w:lang w:val="es-CO"/>
-        </w:rPr>
-      </w:pPr>
-      <w:r>
-        <w:rPr>
-          <w:rFonts w:ascii="Arial" w:hAnsi="Arial"/>
-          <w:sz w:val="20"/>
-          <w:lang w:val="es-CO"/>
-        </w:rPr>
-        <w:t>Raza</w:t>
-      </w:r>
-      <w:r>
-        <w:rPr>
-          <w:rFonts w:ascii="Arial" w:hAnsi="Arial"/>
-          <w:sz w:val="20"/>
-          <w:lang w:val="es-CO"/>
-        </w:rPr>
-        <w:t xml:space="preserve">:   </w:t>
-      </w:r>
-      <w:r>
-        <w:rPr>
-          <w:rFonts w:ascii="Arial" w:hAnsi="Arial"/>
-          <w:sz w:val="20"/>
-          <w:lang w:val="es-CO"/>
-        </w:rPr>
-        <w:t>beagle</w:t>
+          <w:sz w:val="24"/>
+          <w:szCs w:val="24"/>
+          <w:lang w:val="es-ES_tradnl"/>
+        </w:rPr>
+      </w:pPr>
+      <w:r>
+        <w:rPr>
+          <w:rFonts w:ascii="Arial" w:hAnsi="Arial"/>
+          <w:sz w:val="24"/>
+          <w:szCs w:val="24"/>
+          <w:lang w:val="es-ES_tradnl"/>
+        </w:rPr>
+        <w:t xml:space="preserve">Raza:   </w:t>
+      </w:r>
+      <w:r>
+        <w:rPr>
+          <w:rFonts w:ascii="Arial" w:hAnsi="Arial"/>
+          <w:sz w:val="24"/>
+          <w:szCs w:val="24"/>
+          <w:lang w:val="es-ES_tradnl"/>
+        </w:rPr>
+        <w:t>Beagle</w:t>
       </w:r>
     </w:p>
     <w:p>
@@ -3489,33 +3056,19 @@
         <w:ind w:left="1440"/>
         <w:rPr>
           <w:rFonts w:ascii="Arial" w:hAnsi="Arial"/>
-          <w:sz w:val="20"/>
-          <w:lang w:val="es-CO"/>
-        </w:rPr>
-      </w:pPr>
-      <w:r>
-        <w:rPr>
-          <w:rFonts w:ascii="Arial" w:hAnsi="Arial"/>
-          <w:sz w:val="20"/>
-          <w:lang w:val="es-CO"/>
-        </w:rPr>
-        <w:t>Sexo</w:t>
-      </w:r>
-      <w:r>
-        <w:rPr>
-          <w:rFonts w:ascii="Arial" w:hAnsi="Arial"/>
-          <w:sz w:val="20"/>
-          <w:lang w:val="es-CO"/>
-        </w:rPr>
-        <w:t xml:space="preserve">: </w:t>
-      </w:r>
-      <w:r>
-        <w:rPr>
-          <w:rFonts w:ascii="Arial" w:hAnsi="Arial"/>
-          <w:sz w:val="20"/>
-          <w:lang w:val="es-CO"/>
-        </w:rPr>
-        <w:t>m</w:t>
+          <w:sz w:val="24"/>
+          <w:szCs w:val="24"/>
+          <w:lang w:val="es-ES_tradnl"/>
+        </w:rPr>
+      </w:pPr>
+      <w:r>
+        <w:rPr>
+          <w:rFonts w:ascii="Arial" w:hAnsi="Arial"/>
+          <w:sz w:val="24"/>
+          <w:szCs w:val="24"/>
+          <w:lang w:val="es-ES_tradnl"/>
+        </w:rPr>
+        <w:t>Sexo: m</w:t>
       </w:r>
     </w:p>
     <w:p>
@@ -3525,15 +3078,17 @@
         <w:ind w:left="1440"/>
         <w:rPr>
           <w:rFonts w:ascii="Arial" w:hAnsi="Arial"/>
-          <w:sz w:val="20"/>
-          <w:lang w:val="es-CO"/>
-        </w:rPr>
-      </w:pPr>
-      <w:r>
-        <w:rPr>
-          <w:rFonts w:ascii="Arial" w:hAnsi="Arial"/>
-          <w:sz w:val="20"/>
-          <w:lang w:val="es-CO"/>
+          <w:sz w:val="24"/>
+          <w:szCs w:val="24"/>
+          <w:lang w:val="es-ES_tradnl"/>
+        </w:rPr>
+      </w:pPr>
+      <w:r>
+        <w:rPr>
+          <w:rFonts w:ascii="Arial" w:hAnsi="Arial"/>
+          <w:sz w:val="24"/>
+          <w:szCs w:val="24"/>
+          <w:lang w:val="es-ES_tradnl"/>
         </w:rPr>
         <w:t>Edad -1</w:t>
       </w:r>
@@ -3545,25 +3100,19 @@
         <w:ind w:left="1440"/>
         <w:rPr>
           <w:rFonts w:ascii="Arial" w:hAnsi="Arial"/>
-          <w:sz w:val="20"/>
-          <w:lang w:val="es-CO"/>
-        </w:rPr>
-      </w:pPr>
-      <w:r>
-        <w:rPr>
-          <w:rFonts w:ascii="Arial" w:hAnsi="Arial"/>
-          <w:sz w:val="20"/>
-          <w:lang w:val="es-CO"/>
-        </w:rPr>
-        <w:t xml:space="preserve">Color: </w:t>
-      </w:r>
-      <w:r>
-        <w:rPr>
-          <w:rFonts w:ascii="Arial" w:hAnsi="Arial"/>
-          <w:sz w:val="20"/>
-          <w:lang w:val="es-CO"/>
-        </w:rPr>
-        <w:t>negro</w:t>
+          <w:sz w:val="24"/>
+          <w:szCs w:val="24"/>
+          <w:lang w:val="es-ES_tradnl"/>
+        </w:rPr>
+      </w:pPr>
+      <w:r>
+        <w:rPr>
+          <w:rFonts w:ascii="Arial" w:hAnsi="Arial"/>
+          <w:sz w:val="24"/>
+          <w:szCs w:val="24"/>
+          <w:lang w:val="es-ES_tradnl"/>
+        </w:rPr>
+        <w:t>Color: negro</w:t>
       </w:r>
     </w:p>
     <w:p>
@@ -3573,24 +3122,27 @@
         <w:rPr>
           <w:rFonts w:ascii="Arial" w:hAnsi="Arial"/>
           <w:color w:val="0000FF"/>
-          <w:sz w:val="20"/>
-          <w:lang w:val="es-CO"/>
-        </w:rPr>
-      </w:pPr>
-      <w:r>
-        <w:rPr>
-          <w:rFonts w:ascii="Arial" w:hAnsi="Arial"/>
-          <w:sz w:val="20"/>
+          <w:sz w:val="24"/>
+          <w:szCs w:val="24"/>
+          <w:lang w:val="es-ES_tradnl"/>
+        </w:rPr>
+      </w:pPr>
+      <w:r>
+        <w:rPr>
+          <w:rFonts w:ascii="Arial" w:hAnsi="Arial"/>
+          <w:sz w:val="24"/>
+          <w:szCs w:val="24"/>
           <w:u w:val="single"/>
-          <w:lang w:val="es-CO"/>
+          <w:lang w:val="es-ES_tradnl"/>
         </w:rPr>
         <w:t>Resultados esperados</w:t>
       </w:r>
       <w:r>
         <w:rPr>
           <w:rFonts w:ascii="Arial" w:hAnsi="Arial"/>
-          <w:sz w:val="20"/>
-          <w:lang w:val="es-CO"/>
+          <w:sz w:val="24"/>
+          <w:szCs w:val="24"/>
+          <w:lang w:val="es-ES_tradnl"/>
         </w:rPr>
         <w:t xml:space="preserve">: </w:t>
       </w:r>
@@ -3603,8 +3155,9 @@
         <w:rPr>
           <w:rFonts w:ascii="Arial" w:hAnsi="Arial"/>
           <w:color w:val="0000FF"/>
-          <w:sz w:val="20"/>
-          <w:lang w:val="es-CO"/>
+          <w:sz w:val="24"/>
+          <w:szCs w:val="24"/>
+          <w:lang w:val="es-ES_tradnl"/>
         </w:rPr>
       </w:pPr>
     </w:p>
@@ -3615,15 +3168,17 @@
         <w:ind w:left="720"/>
         <w:rPr>
           <w:rFonts w:ascii="Arial" w:hAnsi="Arial"/>
-          <w:sz w:val="20"/>
-          <w:lang w:val="es-CO"/>
-        </w:rPr>
-      </w:pPr>
-      <w:r>
-        <w:rPr>
-          <w:rFonts w:ascii="Arial" w:hAnsi="Arial"/>
-          <w:sz w:val="20"/>
-          <w:lang w:val="es-CO"/>
+          <w:sz w:val="24"/>
+          <w:szCs w:val="24"/>
+          <w:lang w:val="es-ES_tradnl"/>
+        </w:rPr>
+      </w:pPr>
+      <w:r>
+        <w:rPr>
+          <w:rFonts w:ascii="Arial" w:hAnsi="Arial"/>
+          <w:sz w:val="24"/>
+          <w:szCs w:val="24"/>
+          <w:lang w:val="es-ES_tradnl"/>
         </w:rPr>
         <w:t>Pantalla:</w:t>
       </w:r>
@@ -3636,32 +3191,35 @@
         <w:rPr>
           <w:rFonts w:ascii="Arial" w:hAnsi="Arial"/>
           <w:color w:val="0000FF"/>
-          <w:sz w:val="28"/>
-          <w:szCs w:val="28"/>
-          <w:lang w:val="es-CO"/>
-        </w:rPr>
-      </w:pPr>
-      <w:r>
-        <w:rPr>
-          <w:rFonts w:ascii="Arial" w:hAnsi="Arial"/>
-          <w:sz w:val="20"/>
-          <w:lang w:val="es-CO"/>
+          <w:sz w:val="24"/>
+          <w:szCs w:val="24"/>
+          <w:lang w:val="es-ES_tradnl"/>
+        </w:rPr>
+      </w:pPr>
+      <w:r>
+        <w:rPr>
+          <w:rFonts w:ascii="Arial" w:hAnsi="Arial"/>
+          <w:sz w:val="24"/>
+          <w:szCs w:val="24"/>
+          <w:lang w:val="es-ES_tradnl"/>
         </w:rPr>
         <w:t>Mensaje : “</w:t>
       </w:r>
       <w:r>
         <w:rPr>
           <w:rFonts w:ascii="Arial" w:hAnsi="Arial"/>
-          <w:sz w:val="20"/>
-          <w:lang w:val="es-CO"/>
+          <w:sz w:val="24"/>
+          <w:szCs w:val="24"/>
+          <w:lang w:val="es-ES_tradnl"/>
         </w:rPr>
         <w:t>la edad debe ser un valor positivo mayor que cero</w:t>
       </w:r>
       <w:r>
         <w:rPr>
           <w:rFonts w:ascii="Arial" w:hAnsi="Arial"/>
-          <w:sz w:val="20"/>
-          <w:lang w:val="es-CO"/>
+          <w:sz w:val="24"/>
+          <w:szCs w:val="24"/>
+          <w:lang w:val="es-ES_tradnl"/>
         </w:rPr>
         <w:t>”</w:t>
       </w:r>
@@ -3674,12 +3232,13 @@
         <w:rPr>
           <w:rFonts w:ascii="Arial" w:hAnsi="Arial"/>
           <w:color w:val="0000FF"/>
-          <w:sz w:val="28"/>
-          <w:szCs w:val="28"/>
-          <w:lang w:val="es-CO"/>
+          <w:sz w:val="24"/>
+          <w:szCs w:val="24"/>
+          <w:lang w:val="es-ES_tradnl"/>
         </w:rPr>
       </w:pPr>
     </w:p>
+    <w:bookmarkEnd w:id="0"/>
     <w:sectPr>
       <w:headerReference w:type="default" r:id="rId8"/>
       <w:footerReference w:type="even" r:id="rId9"/>
@@ -3758,14 +3317,12 @@
     <w:pPr>
       <w:jc w:val="right"/>
     </w:pPr>
-    <w:proofErr w:type="spellStart"/>
     <w:r>
       <w:rPr>
         <w:sz w:val="20"/>
       </w:rPr>
       <w:t>Pagina</w:t>
     </w:r>
-    <w:proofErr w:type="spellEnd"/>
     <w:r>
       <w:rPr>
         <w:sz w:val="20"/>
@@ -3883,6 +3440,7 @@
       <w:spacing w:after="120"/>
       <w:jc w:val="center"/>
       <w:rPr>
+        <w:rFonts w:ascii="Arial" w:hAnsi="Arial"/>
         <w:b/>
         <w:sz w:val="28"/>
         <w:lang w:val="es-CO"/>
@@ -3890,6 +3448,7 @@
     </w:pPr>
     <w:r>
       <w:rPr>
+        <w:rFonts w:ascii="Arial" w:hAnsi="Arial"/>
         <w:b/>
         <w:sz w:val="28"/>
         <w:lang w:val="es-CO"/>
@@ -3898,6 +3457,7 @@
     </w:r>
     <w:r>
       <w:rPr>
+        <w:rFonts w:ascii="Arial" w:hAnsi="Arial"/>
         <w:b/>
         <w:sz w:val="28"/>
         <w:lang w:val="es-CO"/>
@@ -3914,6 +3474,7 @@
       <w:spacing w:after="120"/>
       <w:jc w:val="center"/>
       <w:rPr>
+        <w:rFonts w:ascii="Arial" w:hAnsi="Arial"/>
         <w:b/>
         <w:sz w:val="28"/>
         <w:lang w:val="es-CO"/>
@@ -3921,6 +3482,7 @@
     </w:pPr>
     <w:r>
       <w:rPr>
+        <w:rFonts w:ascii="Arial" w:hAnsi="Arial"/>
         <w:b/>
         <w:sz w:val="28"/>
         <w:lang w:val="es-CO"/>
@@ -3929,6 +3491,7 @@
     </w:r>
     <w:r>
       <w:rPr>
+        <w:rFonts w:ascii="Arial" w:hAnsi="Arial"/>
         <w:b/>
         <w:sz w:val="28"/>
         <w:lang w:val="es-CO"/>
@@ -3937,62 +3500,61 @@
     </w:r>
     <w:r>
       <w:rPr>
+        <w:rFonts w:ascii="Arial" w:hAnsi="Arial"/>
         <w:b/>
         <w:sz w:val="28"/>
         <w:lang w:val="es-CO"/>
       </w:rPr>
+      <w:t xml:space="preserve"> C</w:t>
+    </w:r>
+    <w:r>
+      <w:rPr>
+        <w:rFonts w:ascii="Arial" w:hAnsi="Arial"/>
+        <w:b/>
+        <w:sz w:val="28"/>
+        <w:lang w:val="es-CO"/>
+      </w:rPr>
+      <w:t>U</w:t>
+    </w:r>
+    <w:r>
+      <w:rPr>
+        <w:rFonts w:ascii="Arial" w:hAnsi="Arial"/>
+        <w:b/>
+        <w:sz w:val="28"/>
+        <w:lang w:val="es-CO"/>
+      </w:rPr>
+      <w:t>-01</w:t>
+    </w:r>
+    <w:r>
+      <w:rPr>
+        <w:rFonts w:ascii="Arial" w:hAnsi="Arial"/>
+        <w:b/>
+        <w:sz w:val="28"/>
+        <w:lang w:val="es-CO"/>
+      </w:rPr>
+      <w:t xml:space="preserve"> -</w:t>
+    </w:r>
+    <w:r>
+      <w:rPr>
+        <w:rFonts w:ascii="Arial" w:hAnsi="Arial"/>
+        <w:b/>
+        <w:sz w:val="28"/>
+        <w:lang w:val="es-CO"/>
+      </w:rPr>
       <w:t xml:space="preserve"> </w:t>
     </w:r>
     <w:r>
       <w:rPr>
+        <w:rFonts w:ascii="Arial" w:hAnsi="Arial"/>
         <w:b/>
         <w:sz w:val="28"/>
         <w:lang w:val="es-CO"/>
       </w:rPr>
-      <w:t>C</w:t>
-    </w:r>
-    <w:r>
-      <w:rPr>
-        <w:b/>
-        <w:sz w:val="28"/>
-        <w:lang w:val="es-CO"/>
-      </w:rPr>
-      <w:t>U</w:t>
-    </w:r>
-    <w:r>
-      <w:rPr>
-        <w:b/>
-        <w:sz w:val="28"/>
-        <w:lang w:val="es-CO"/>
-      </w:rPr>
-      <w:t>-01</w:t>
-    </w:r>
-    <w:r>
-      <w:rPr>
-        <w:b/>
-        <w:sz w:val="28"/>
-        <w:lang w:val="es-CO"/>
-      </w:rPr>
-      <w:t xml:space="preserve"> -</w:t>
-    </w:r>
-    <w:r>
-      <w:rPr>
-        <w:b/>
-        <w:sz w:val="28"/>
-        <w:lang w:val="es-CO"/>
-      </w:rPr>
-      <w:t xml:space="preserve"> </w:t>
-    </w:r>
-    <w:r>
-      <w:rPr>
-        <w:b/>
-        <w:sz w:val="28"/>
-        <w:lang w:val="es-CO"/>
-      </w:rPr>
       <w:t xml:space="preserve">Registrar </w:t>
     </w:r>
     <w:r>
       <w:rPr>
+        <w:rFonts w:ascii="Arial" w:hAnsi="Arial"/>
         <w:b/>
         <w:sz w:val="28"/>
         <w:lang w:val="es-CO"/>

</xml_diff>